<commit_message>
update document for deploy application on EKS
</commit_message>
<xml_diff>
--- a/kubernetes/documents/Application_Deployed_EKS_Apply_CICD_Jenkins.docx
+++ b/kubernetes/documents/Application_Deployed_EKS_Apply_CICD_Jenkins.docx
@@ -58,6 +58,10 @@
       <style:paragraph-properties fo:text-align="start" style:justify-single-word="false"/>
       <style:text-properties officeooo:paragraph-rsid="0092c248"/>
     </style:style>
+    <style:style style:name="P8" style:family="paragraph" style:parent-style-name="Text_20_body">
+      <style:paragraph-properties fo:text-align="start" style:justify-single-word="false"/>
+      <style:text-properties officeooo:paragraph-rsid="0099ee87"/>
+    </style:style>
     <style:style style:name="T1" style:family="text">
       <style:text-properties officeooo:rsid="00877017"/>
     </style:style>
@@ -89,7 +93,7 @@
       <style:text-properties style:font-name="Liberation Serif"/>
     </style:style>
     <style:style style:name="T11" style:family="text">
-      <style:text-properties fo:font-variant="normal" fo:text-transform="none" fo:color="#000000" loext:opacity="100%" style:font-name="Liberation Serif" fo:font-size="12pt" fo:letter-spacing="normal" fo:font-style="normal" fo:font-weight="normal" officeooo:rsid="008260bb" style:font-size-asian="12pt" style:font-weight-asian="normal" style:font-size-complex="12pt" style:font-weight-complex="normal"/>
+      <style:text-properties fo:font-variant="normal" fo:text-transform="none" fo:color="#000000" loext:opacity="100%" style:font-name="Liberation Serif" fo:font-size="12pt" fo:letter-spacing="normal" fo:font-style="normal" fo:font-weight="normal" officeooo:rsid="0099ee87" style:font-size-asian="12pt" style:font-weight-asian="normal" style:font-size-complex="12pt" style:font-weight-complex="normal"/>
     </style:style>
     <style:style style:name="fr1" style:family="graphic" style:parent-style-name="Graphics">
       <style:graphic-properties style:mirror="none" fo:clip="rect(0in, 0in, 0in, 0in)" draw:luminance="0%" draw:contrast="0%" draw:red="0%" draw:green="0%" draw:blue="0%" draw:gamma="100%" draw:color-inversion="false" draw:image-opacity="100%" draw:color-mode="standard"/>
@@ -268,9 +272,12 @@
           <draw:image xlink:href="Pictures/100000010000072B0000044159A78C0E.png" xlink:type="simple" xlink:show="embed" xlink:actuate="onLoad" draw:mime-type="image/png"/>
         </draw:frame>
       </text:p>
-      <text:p text:style-name="P4">
+      <text:p text:style-name="P8">
         <text:span text:style-name="Strong_20_Emphasis">
-          <text:span text:style-name="T11"/>
+          <text:span text:style-name="T11">
+            3.
+            <text:tab/>
+          </text:span>
         </text:span>
       </text:p>
     </office:text>
@@ -283,10 +290,10 @@
   <office:meta>
     <meta:creation-date>2025-10-23T18:09:06.525786300</meta:creation-date>
     <meta:generator>LibreOffice/25.2.6.1$Windows_X86_64 LibreOffice_project/13f8d05e475a6b6572cdd8fe3af1421c659c51c2</meta:generator>
-    <dc:date>2025-11-04T11:49:12.727533000</dc:date>
-    <meta:editing-duration>P3DT7H37M41S</meta:editing-duration>
-    <meta:editing-cycles>38</meta:editing-cycles>
-    <meta:document-statistic meta:table-count="0" meta:image-count="4" meta:object-count="0" meta:page-count="2" meta:paragraph-count="17" meta:word-count="127" meta:character-count="774" meta:non-whitespace-character-count="653"/>
+    <dc:date>2025-11-04T12:06:05.304052600</dc:date>
+    <meta:editing-duration>P3DT7H37M51S</meta:editing-duration>
+    <meta:editing-cycles>39</meta:editing-cycles>
+    <meta:document-statistic meta:table-count="0" meta:image-count="4" meta:object-count="0" meta:page-count="2" meta:paragraph-count="18" meta:word-count="128" meta:character-count="777" meta:non-whitespace-character-count="655"/>
   </office:meta>
 </office:document-meta>
 </file>
@@ -295,21 +302,21 @@
 <office:document-settings xmlns:office="urn:oasis:names:tc:opendocument:xmlns:office:1.0" xmlns:ooo="http://openoffice.org/2004/office" xmlns:xlink="http://www.w3.org/1999/xlink" xmlns:config="urn:oasis:names:tc:opendocument:xmlns:config:1.0" office:version="1.4">
   <office:settings>
     <config:config-item-set config:name="ooo:view-settings">
-      <config:config-item config:name="ViewAreaTop" config:type="long">26825</config:config-item>
+      <config:config-item config:name="ViewAreaTop" config:type="long">41204</config:config-item>
       <config:config-item config:name="ViewAreaLeft" config:type="long">0</config:config-item>
       <config:config-item config:name="ViewAreaWidth" config:type="long">32634</config:config-item>
-      <config:config-item config:name="ViewAreaHeight" config:type="long">16088</config:config-item>
+      <config:config-item config:name="ViewAreaHeight" config:type="long">16106</config:config-item>
       <config:config-item config:name="ShowRedlineChanges" config:type="boolean">true</config:config-item>
       <config:config-item config:name="InBrowseMode" config:type="boolean">false</config:config-item>
       <config:config-item-map-indexed config:name="Views">
         <config:config-item-map-entry>
           <config:config-item config:name="ViewId" config:type="string">view2</config:config-item>
-          <config:config-item config:name="ViewLeft" config:type="long">20272</config:config-item>
-          <config:config-item config:name="ViewTop" config:type="long">34167</config:config-item>
+          <config:config-item config:name="ViewLeft" config:type="long">8772</config:config-item>
+          <config:config-item config:name="ViewTop" config:type="long">51126</config:config-item>
           <config:config-item config:name="VisibleLeft" config:type="long">0</config:config-item>
-          <config:config-item config:name="VisibleTop" config:type="long">26825</config:config-item>
+          <config:config-item config:name="VisibleTop" config:type="long">41204</config:config-item>
           <config:config-item config:name="VisibleRight" config:type="long">32632</config:config-item>
-          <config:config-item config:name="VisibleBottom" config:type="long">42912</config:config-item>
+          <config:config-item config:name="VisibleBottom" config:type="long">57309</config:config-item>
           <config:config-item config:name="ZoomType" config:type="short">0</config:config-item>
           <config:config-item config:name="ViewLayoutColumns" config:type="short">1</config:config-item>
           <config:config-item config:name="ViewLayoutBookMode" config:type="boolean">false</config:config-item>
@@ -374,7 +381,7 @@
       <config:config-item config:name="IgnoreTabsAndBlanksForLineCalculation" config:type="boolean">false</config:config-item>
       <config:config-item config:name="IgnoreHiddenCharsForLineCalculation" config:type="boolean">true</config:config-item>
       <config:config-item config:name="TabAtLeftIndentForParagraphsInList" config:type="boolean">false</config:config-item>
-      <config:config-item config:name="Rsid" config:type="int">10009191</config:config-item>
+      <config:config-item config:name="Rsid" config:type="int">10199972</config:config-item>
       <config:config-item config:name="RsidRoot" config:type="int">1709228</config:config-item>
       <config:config-item config:name="LoadReadonly" config:type="boolean">false</config:config-item>
       <config:config-item config:name="ClipAsCharacterAnchoredWriterFlyFrames" config:type="boolean">false</config:config-item>
@@ -460,7 +467,7 @@
   <office:styles>
     <style:default-style style:family="graphic">
       <style:graphic-properties svg:stroke-color="#3465a4" draw:fill-color="#729fcf" fo:wrap-option="no-wrap" draw:shadow-offset-x="0.1181in" draw:shadow-offset-y="0.1181in" draw:start-line-spacing-horizontal="0.1114in" draw:start-line-spacing-vertical="0.1114in" draw:end-line-spacing-horizontal="0.1114in" draw:end-line-spacing-vertical="0.1114in" style:writing-mode="lr-tb" style:flow-with-text="false"/>
-      <style:paragraph-properties style:text-autospace="ideograph-alpha" style:line-break="strict" loext:tab-stop-distance="0in" style:writing-mode="lr-tb" style:font-independent-line-spacing="false">
+      <style:paragraph-properties style:text-autospace="ideograph-alpha" style:line-break="strict" loext:tab-stop-distance="0in" style:font-independent-line-spacing="false">
         <style:tab-stops/>
       </style:paragraph-properties>
       <style:text-properties style:use-window-font-color="true" loext:opacity="0%" style:font-name="Liberation Serif" fo:font-size="12pt" fo:language="en" fo:country="US" style:letter-kerning="true" style:font-name-asian="NSimSun1" style:font-size-asian="10.5pt" style:language-asian="zh" style:country-asian="CN" style:font-name-complex="Arial1" style:font-size-complex="12pt" style:language-complex="hi" style:country-complex="IN"/>

</xml_diff>

<commit_message>
update document about infra and deploy into EKS
</commit_message>
<xml_diff>
--- a/kubernetes/documents/Application_Deployed_EKS_Apply_CICD_Jenkins.docx
+++ b/kubernetes/documents/Application_Deployed_EKS_Apply_CICD_Jenkins.docx
@@ -10,9 +10,23 @@
   <manifest:file-entry manifest:full-path="content.xml" manifest:media-type="text/xml"/>
   <manifest:file-entry manifest:full-path="Thumbnails/thumbnail.png" manifest:media-type="image/png"/>
   <manifest:file-entry manifest:full-path="Pictures/100000010000077A000004104FFC7553.png" manifest:media-type="image/png"/>
+  <manifest:file-entry manifest:full-path="Pictures/10000001000005A800000093E61BEABB.png" manifest:media-type="image/png"/>
   <manifest:file-entry manifest:full-path="Pictures/10000001000003FB0000007DD7715D00.png" manifest:media-type="image/png"/>
+  <manifest:file-entry manifest:full-path="Pictures/100000010000077F000004375F079551.png" manifest:media-type="image/png"/>
   <manifest:file-entry manifest:full-path="Pictures/10000001000004D8000000E0DA2BA841.png" manifest:media-type="image/png"/>
+  <manifest:file-entry manifest:full-path="Pictures/1000000100000776000003D909CC775D.png" manifest:media-type="image/png"/>
+  <manifest:file-entry manifest:full-path="Pictures/10000001000007780000039B01C0A597.png" manifest:media-type="image/png"/>
+  <manifest:file-entry manifest:full-path="Pictures/100000010000077F000003E074017003.png" manifest:media-type="image/png"/>
   <manifest:file-entry manifest:full-path="Pictures/100000010000072B0000044159A78C0E.png" manifest:media-type="image/png"/>
+  <manifest:file-entry manifest:full-path="Pictures/100000010000077B000003E3D7829035.png" manifest:media-type="image/png"/>
+  <manifest:file-entry manifest:full-path="Pictures/10000001000007720000039BD96D4FB6.png" manifest:media-type="image/png"/>
+  <manifest:file-entry manifest:full-path="Pictures/1000000100000779000003DC35A4925E.png" manifest:media-type="image/png"/>
+  <manifest:file-entry manifest:full-path="Pictures/100000010000077E0000038AC3BD0A0B.png" manifest:media-type="image/png"/>
+  <manifest:file-entry manifest:full-path="Pictures/100000010000077F000003E323115873.png" manifest:media-type="image/png"/>
+  <manifest:file-entry manifest:full-path="Pictures/100000010000077D0000039EE12CC9CF.png" manifest:media-type="image/png"/>
+  <manifest:file-entry manifest:full-path="Pictures/100000010000077F000003E407218896.png" manifest:media-type="image/png"/>
+  <manifest:file-entry manifest:full-path="Pictures/100000010000077F00000436497FBDA3.png" manifest:media-type="image/png"/>
+  <manifest:file-entry manifest:full-path="Pictures/100000010000052000000078F57F1B03.png" manifest:media-type="image/png"/>
 </manifest:manifest>
 </file>
 
@@ -52,15 +66,107 @@
     </style:style>
     <style:style style:name="P6" style:family="paragraph" style:parent-style-name="Text_20_body">
       <style:paragraph-properties fo:text-align="start" style:justify-single-word="false"/>
-      <style:text-properties officeooo:rsid="0092c248" officeooo:paragraph-rsid="0092c248"/>
+      <style:text-properties officeooo:rsid="0092c248" officeooo:paragraph-rsid="00afc0f6"/>
     </style:style>
     <style:style style:name="P7" style:family="paragraph" style:parent-style-name="Text_20_body">
       <style:paragraph-properties fo:text-align="start" style:justify-single-word="false"/>
-      <style:text-properties officeooo:paragraph-rsid="0092c248"/>
+      <style:text-properties officeooo:paragraph-rsid="00afc0f6"/>
     </style:style>
     <style:style style:name="P8" style:family="paragraph" style:parent-style-name="Text_20_body">
       <style:paragraph-properties fo:text-align="start" style:justify-single-word="false"/>
-      <style:text-properties officeooo:paragraph-rsid="0099ee87"/>
+      <style:text-properties officeooo:paragraph-rsid="009fc6ec"/>
+    </style:style>
+    <style:style style:name="P9" style:family="paragraph" style:parent-style-name="Text_20_body">
+      <style:paragraph-properties fo:text-align="start" style:justify-single-word="false"/>
+      <style:text-properties officeooo:paragraph-rsid="00a6cfa4"/>
+    </style:style>
+    <style:style style:name="P10" style:family="paragraph" style:parent-style-name="Text_20_body">
+      <style:paragraph-properties fo:text-align="start" style:justify-single-word="false"/>
+      <style:text-properties officeooo:paragraph-rsid="00a1e150"/>
+    </style:style>
+    <style:style style:name="P11" style:family="paragraph" style:parent-style-name="Text_20_body">
+      <style:paragraph-properties fo:text-align="start" style:justify-single-word="false"/>
+      <style:text-properties officeooo:rsid="00a4f55b" officeooo:paragraph-rsid="00a4f55b"/>
+    </style:style>
+    <style:style style:name="P12" style:family="paragraph" style:parent-style-name="Text_20_body">
+      <style:paragraph-properties fo:text-align="start" style:justify-single-word="false"/>
+      <style:text-properties fo:font-weight="bold" officeooo:rsid="00a4f55b" officeooo:paragraph-rsid="00a4f55b" style:font-weight-asian="bold" style:font-weight-complex="bold"/>
+    </style:style>
+    <style:style style:name="P13" style:family="paragraph" style:parent-style-name="Text_20_body">
+      <style:paragraph-properties fo:text-align="start" style:justify-single-word="false"/>
+      <style:text-properties officeooo:rsid="00a7fd90" officeooo:paragraph-rsid="00a7fd90"/>
+    </style:style>
+    <style:style style:name="P14" style:family="paragraph" style:parent-style-name="Heading_20_3">
+      <style:paragraph-properties fo:text-align="start" style:justify-single-word="false"/>
+      <style:text-properties style:font-name="Liberation Serif" fo:font-size="12pt" fo:font-weight="normal" officeooo:rsid="00a7fd90" officeooo:paragraph-rsid="00a7fd90" style:font-size-asian="12pt" style:font-weight-asian="normal" style:font-size-complex="12pt" style:font-weight-complex="normal"/>
+    </style:style>
+    <style:style style:name="P15" style:family="paragraph" style:parent-style-name="Text_20_body" style:list-style-name="L2">
+      <style:text-properties style:font-name="Liberation Serif" officeooo:rsid="00a7fd90"/>
+    </style:style>
+    <style:style style:name="P16" style:family="paragraph" style:parent-style-name="Text_20_body" style:list-style-name="L2">
+      <style:text-properties officeooo:rsid="00a7fd90"/>
+    </style:style>
+    <style:style style:name="P17" style:family="paragraph" style:parent-style-name="Text_20_body">
+      <style:paragraph-properties fo:text-align="start" style:justify-single-word="false"/>
+      <style:text-properties officeooo:rsid="00a9a179" officeooo:paragraph-rsid="00a9a179"/>
+    </style:style>
+    <style:style style:name="P18" style:family="paragraph" style:parent-style-name="Text_20_body">
+      <style:paragraph-properties fo:text-align="start" style:justify-single-word="false"/>
+      <style:text-properties style:font-name="Liberation Serif" fo:font-size="12pt" officeooo:rsid="00a9a179" officeooo:paragraph-rsid="00a9a179" style:font-size-asian="12pt" style:font-size-complex="12pt"/>
+    </style:style>
+    <style:style style:name="P19" style:family="paragraph" style:parent-style-name="Text_20_body" style:list-style-name="L3">
+      <style:text-properties officeooo:paragraph-rsid="00a9a179"/>
+    </style:style>
+    <style:style style:name="P20" style:family="paragraph" style:parent-style-name="Text_20_body">
+      <style:text-properties officeooo:paragraph-rsid="00a9a179"/>
+    </style:style>
+    <style:style style:name="P21" style:family="paragraph" style:parent-style-name="Text_20_body">
+      <style:text-properties officeooo:rsid="00a9a179" officeooo:paragraph-rsid="00ab6ccf"/>
+    </style:style>
+    <style:style style:name="P22" style:family="paragraph" style:parent-style-name="Text_20_body" style:list-style-name="L3">
+      <style:text-properties officeooo:rsid="00a9a179" officeooo:paragraph-rsid="00a9a179"/>
+    </style:style>
+    <style:style style:name="P23" style:family="paragraph" style:parent-style-name="Preformatted_20_Text" style:list-style-name="L3">
+      <style:paragraph-properties fo:margin-left="0in" fo:margin-right="0in" fo:margin-top="0in" fo:margin-bottom="0.0972in" style:contextual-spacing="false" fo:line-height="115%" fo:text-indent="0in" style:auto-text-indent="false" style:writing-mode="lr-tb"/>
+      <style:text-properties officeooo:rsid="00a9a179" officeooo:paragraph-rsid="00ac050c"/>
+    </style:style>
+    <style:style style:name="P24" style:family="paragraph" style:parent-style-name="Preformatted_20_Text">
+      <style:paragraph-properties fo:margin-left="0in" fo:margin-right="0in" fo:margin-top="0in" fo:margin-bottom="0.0972in" style:contextual-spacing="false" fo:line-height="115%" fo:text-indent="0in" style:auto-text-indent="false" style:writing-mode="lr-tb"/>
+      <style:text-properties officeooo:rsid="00a9a179" officeooo:paragraph-rsid="00ac050c"/>
+    </style:style>
+    <style:style style:name="P25" style:family="paragraph" style:parent-style-name="Text_20_body" style:list-style-name="L3">
+      <style:text-properties style:font-name="Liberation Serif" fo:font-size="12pt" officeooo:rsid="00a9a179" officeooo:paragraph-rsid="00ac050c" style:font-size-asian="12pt" style:font-size-complex="12pt"/>
+    </style:style>
+    <style:style style:name="P26" style:family="paragraph" style:parent-style-name="Text_20_body" style:list-style-name="L3">
+      <style:text-properties officeooo:rsid="00a9a179" officeooo:paragraph-rsid="00ac050c"/>
+    </style:style>
+    <style:style style:name="P27" style:family="paragraph" style:parent-style-name="Text_20_body">
+      <style:text-properties officeooo:rsid="00a9a179" officeooo:paragraph-rsid="00ac050c"/>
+    </style:style>
+    <style:style style:name="P28" style:family="paragraph" style:parent-style-name="Text_20_body" style:list-style-name="L3">
+      <style:text-properties style:font-name="Liberation Serif" fo:font-size="12pt" fo:font-weight="normal" officeooo:rsid="00a9a179" officeooo:paragraph-rsid="00a9a179" style:font-size-asian="12pt" style:font-weight-asian="normal" style:font-size-complex="12pt" style:font-weight-complex="normal"/>
+    </style:style>
+    <style:style style:name="P29" style:family="paragraph" style:parent-style-name="Text_20_body">
+      <style:text-properties style:font-name="Liberation Serif" fo:font-size="12pt" fo:font-weight="normal" officeooo:rsid="00a9a179" officeooo:paragraph-rsid="00a9a179" style:font-size-asian="12pt" style:font-weight-asian="normal" style:font-size-complex="12pt" style:font-weight-complex="normal"/>
+    </style:style>
+    <style:style style:name="P30" style:family="paragraph" style:parent-style-name="Preformatted_20_Text" style:list-style-name="L3">
+      <style:paragraph-properties fo:margin-left="0in" fo:margin-right="0in" fo:margin-top="0in" fo:margin-bottom="0.0972in" style:contextual-spacing="false" fo:line-height="115%" fo:text-indent="0in" style:auto-text-indent="false" style:writing-mode="lr-tb"/>
+      <style:text-properties officeooo:rsid="00a9a179"/>
+    </style:style>
+    <style:style style:name="P31" style:family="paragraph" style:parent-style-name="Text_20_body">
+      <style:paragraph-properties fo:text-align="start" style:justify-single-word="false"/>
+      <style:text-properties officeooo:paragraph-rsid="00903d72"/>
+    </style:style>
+    <style:style style:name="P32" style:family="paragraph" style:parent-style-name="Preformatted_20_Text">
+      <style:paragraph-properties fo:margin-left="0in" fo:margin-right="0in" fo:margin-top="0in" fo:margin-bottom="0.1965in" style:contextual-spacing="false" fo:line-height="115%" fo:text-indent="0in" style:auto-text-indent="false" style:writing-mode="lr-tb"/>
+    </style:style>
+    <style:style style:name="P33" style:family="paragraph" style:parent-style-name="Text_20_body" style:list-style-name="L1">
+      <style:paragraph-properties fo:text-align="start" style:justify-single-word="false"/>
+      <style:text-properties officeooo:rsid="00b1288d" officeooo:paragraph-rsid="00b1288d"/>
+    </style:style>
+    <style:style style:name="P34" style:family="paragraph" style:parent-style-name="Text_20_body">
+      <style:paragraph-properties fo:text-align="start" style:justify-single-word="false"/>
+      <style:text-properties officeooo:paragraph-rsid="0092c248"/>
     </style:style>
     <style:style style:name="T1" style:family="text">
       <style:text-properties officeooo:rsid="00877017"/>
@@ -93,18 +199,200 @@
       <style:text-properties style:font-name="Liberation Serif"/>
     </style:style>
     <style:style style:name="T11" style:family="text">
-      <style:text-properties fo:font-variant="normal" fo:text-transform="none" fo:color="#000000" loext:opacity="100%" style:font-name="Liberation Serif" fo:font-size="12pt" fo:letter-spacing="normal" fo:font-style="normal" fo:font-weight="normal" officeooo:rsid="0099ee87" style:font-size-asian="12pt" style:font-weight-asian="normal" style:font-size-complex="12pt" style:font-weight-complex="normal"/>
+      <style:text-properties fo:font-variant="normal" fo:text-transform="none" fo:color="#000000" loext:opacity="100%" style:font-name="Liberation Serif" fo:font-size="12pt" fo:letter-spacing="normal" fo:font-style="normal" fo:font-weight="normal" officeooo:rsid="009fc6ec" style:font-size-asian="12pt" style:font-weight-asian="normal" style:font-size-complex="12pt" style:font-weight-complex="normal"/>
+    </style:style>
+    <style:style style:name="T12" style:family="text">
+      <style:text-properties officeooo:rsid="009fc6ec"/>
+    </style:style>
+    <style:style style:name="T13" style:family="text">
+      <style:text-properties officeooo:rsid="00a13061"/>
+    </style:style>
+    <style:style style:name="T14" style:family="text">
+      <style:text-properties officeooo:rsid="00a03e7c"/>
+    </style:style>
+    <style:style style:name="T15" style:family="text">
+      <style:text-properties officeooo:rsid="00a1e150"/>
+    </style:style>
+    <style:style style:name="T16" style:family="text">
+      <style:text-properties style:font-name="Liberation Serif" fo:font-size="12pt" officeooo:rsid="00a6cfa4" style:font-size-asian="12pt" style:font-size-complex="12pt"/>
+    </style:style>
+    <style:style style:name="T17" style:family="text">
+      <style:text-properties style:font-name="Liberation Serif" fo:font-size="12pt" fo:font-weight="bold" officeooo:rsid="00a6cfa4" style:font-size-asian="12pt" style:font-weight-asian="bold" style:font-size-complex="12pt" style:font-weight-complex="bold"/>
+    </style:style>
+    <style:style style:name="T18" style:family="text">
+      <style:text-properties officeooo:rsid="00a6cfa4"/>
+    </style:style>
+    <style:style style:name="T19" style:family="text">
+      <style:text-properties fo:font-weight="bold" officeooo:rsid="00a6cfa4" style:font-weight-asian="bold" style:font-weight-complex="bold"/>
+    </style:style>
+    <style:style style:name="T20" style:family="text">
+      <style:text-properties style:font-name="Liberation Serif" fo:font-size="12pt" officeooo:rsid="00a7fd90" style:font-size-asian="12pt" style:font-size-complex="12pt"/>
+    </style:style>
+    <style:style style:name="T21" style:family="text">
+      <style:text-properties style:font-name="Liberation Serif" fo:font-size="12pt" fo:font-style="normal" fo:font-weight="bold" officeooo:rsid="00a6cfa4" style:font-size-asian="12pt" style:font-style-asian="normal" style:font-weight-asian="bold" style:font-size-complex="12pt" style:font-style-complex="normal" style:font-weight-complex="bold"/>
+    </style:style>
+    <style:style style:name="T22" style:family="text">
+      <style:text-properties style:font-name="Liberation Serif" fo:font-size="12pt" officeooo:rsid="00a1e150" style:font-size-asian="12pt" style:font-size-complex="12pt"/>
+    </style:style>
+    <style:style style:name="T23" style:family="text">
+      <style:text-properties style:font-name="Liberation Serif" fo:font-size="12pt" style:font-size-asian="12pt" style:font-size-complex="12pt"/>
+    </style:style>
+    <style:style style:name="T24" style:family="text">
+      <style:text-properties fo:font-variant="normal" fo:text-transform="none" fo:color="#424650" loext:opacity="100%" style:font-name="Liberation Serif" fo:font-size="12pt" fo:letter-spacing="normal" fo:font-style="normal" fo:font-weight="normal" style:font-size-asian="12pt" style:font-size-complex="12pt"/>
+    </style:style>
+    <style:style style:name="T25" style:family="text">
+      <style:text-properties fo:font-size="12pt" style:font-size-asian="12pt" style:font-size-complex="12pt"/>
+    </style:style>
+    <style:style style:name="T26" style:family="text">
+      <style:text-properties fo:font-weight="normal" officeooo:rsid="00a7fd90" style:font-weight-asian="normal" style:font-weight-complex="normal"/>
+    </style:style>
+    <style:style style:name="T27" style:family="text">
+      <style:text-properties officeooo:rsid="00a7fd90"/>
+    </style:style>
+    <style:style style:name="T28" style:family="text">
+      <style:text-properties fo:font-weight="normal" style:font-weight-asian="normal" style:font-weight-complex="normal"/>
+    </style:style>
+    <style:style style:name="T29" style:family="text">
+      <style:text-properties style:font-name="Liberation Serif" fo:font-weight="normal" style:font-weight-asian="normal" style:font-weight-complex="normal"/>
+    </style:style>
+    <style:style style:name="T30" style:family="text">
+      <style:text-properties style:font-name="Liberation Serif" fo:font-weight="bold" style:font-weight-asian="bold" style:font-weight-complex="bold"/>
+    </style:style>
+    <style:style style:name="T31" style:family="text">
+      <style:text-properties style:font-name="Liberation Serif" officeooo:rsid="00a820c8"/>
+    </style:style>
+    <style:style style:name="T32" style:family="text">
+      <style:text-properties style:font-name="Liberation Serif" fo:font-size="12pt" fo:font-weight="normal" officeooo:rsid="00a9a179" style:font-size-asian="12pt" style:font-weight-asian="normal" style:font-size-complex="12pt" style:font-weight-complex="normal"/>
+    </style:style>
+    <style:style style:name="T33" style:family="text">
+      <style:text-properties style:font-name="Liberation Serif" fo:font-size="12pt" fo:font-weight="bold" officeooo:rsid="00a9a179" style:font-size-asian="12pt" style:font-weight-asian="bold" style:font-size-complex="12pt" style:font-weight-complex="bold"/>
+    </style:style>
+    <style:style style:name="T34" style:family="text">
+      <style:text-properties style:font-name="Liberation Serif" fo:font-size="12pt" fo:font-weight="normal" style:font-size-asian="12pt" style:font-weight-asian="normal" style:font-size-complex="12pt" style:font-weight-complex="normal"/>
+    </style:style>
+    <style:style style:name="T35" style:family="text">
+      <style:text-properties style:font-name="Liberation Serif" fo:font-size="12pt" officeooo:rsid="00a9a179" style:font-size-asian="12pt" style:font-size-complex="12pt"/>
+    </style:style>
+    <style:style style:name="T36" style:family="text">
+      <style:text-properties style:font-name="Liberation Serif" officeooo:rsid="00a9a179" style:font-size-asian="12pt"/>
+    </style:style>
+    <style:style style:name="T37" style:family="text">
+      <style:text-properties style:font-name="Liberation Serif" fo:font-size="12pt" fo:font-weight="normal" officeooo:rsid="00a9a8a9" style:font-size-asian="12pt" style:font-weight-asian="normal" style:font-size-complex="12pt" style:font-weight-complex="normal"/>
+    </style:style>
+    <style:style style:name="T38" style:family="text">
+      <style:text-properties style:font-name="Liberation Serif" fo:font-size="12pt" officeooo:rsid="00a9a8a9" style:font-size-asian="12pt" style:font-size-complex="12pt"/>
+    </style:style>
+    <style:style style:name="T39" style:family="text">
+      <style:text-properties style:font-name="Liberation Serif" fo:font-size="12pt" fo:font-weight="bold" officeooo:rsid="00a9a8a9" style:font-size-asian="12pt" style:font-weight-asian="bold" style:font-size-complex="12pt" style:font-weight-complex="bold"/>
+    </style:style>
+    <style:style style:name="T40" style:family="text">
+      <style:text-properties style:font-name="Liberation Serif" fo:font-size="12pt" officeooo:rsid="00ab6ccf" style:font-size-asian="12pt" style:font-size-complex="12pt"/>
+    </style:style>
+    <style:style style:name="T41" style:family="text">
+      <style:text-properties style:font-name="Liberation Serif" fo:font-size="12pt" fo:font-weight="normal" officeooo:rsid="00ab6ccf" style:font-size-asian="12pt" style:font-weight-asian="normal" style:font-size-complex="12pt" style:font-weight-complex="normal"/>
+    </style:style>
+    <style:style style:name="T42" style:family="text">
+      <style:text-properties style:font-name="Liberation Serif" fo:font-size="12pt" fo:font-weight="bold" style:font-size-asian="12pt" style:font-weight-asian="bold" style:font-size-complex="12pt" style:font-weight-complex="bold"/>
+    </style:style>
+    <style:style style:name="T43" style:family="text">
+      <style:text-properties style:font-name="Liberation Serif" fo:font-size="12pt" fo:font-style="normal" fo:font-weight="bold" style:font-size-asian="12pt" style:font-style-asian="normal" style:font-weight-asian="bold" style:font-size-complex="12pt" style:font-style-complex="normal" style:font-weight-complex="bold"/>
+    </style:style>
+    <style:style style:name="T44" style:family="text">
+      <style:text-properties style:font-name="Liberation Serif" fo:font-size="12pt" fo:font-style="normal" fo:font-weight="bold" officeooo:rsid="00ab6ccf" style:font-size-asian="12pt" style:font-style-asian="normal" style:font-weight-asian="bold" style:font-size-complex="12pt" style:font-style-complex="normal" style:font-weight-complex="bold"/>
+    </style:style>
+    <style:style style:name="T45" style:family="text">
+      <style:text-properties style:font-name="Liberation Serif" fo:font-size="12pt" fo:font-weight="normal" officeooo:rsid="00ac050c" style:font-size-asian="12pt" style:font-weight-asian="normal" style:font-size-complex="12pt" style:font-weight-complex="normal"/>
+    </style:style>
+    <style:style style:name="T46" style:family="text">
+      <style:text-properties officeooo:rsid="00ac050c"/>
+    </style:style>
+    <style:style style:name="T47" style:family="text">
+      <style:text-properties officeooo:rsid="00b1288d"/>
+    </style:style>
+    <style:style style:name="T48" style:family="text">
+      <style:text-properties style:font-name="Liberation Serif" fo:font-size="12pt" officeooo:rsid="00b1288d" style:font-size-asian="12pt" style:font-size-complex="12pt"/>
     </style:style>
     <style:style style:name="fr1" style:family="graphic" style:parent-style-name="Graphics">
       <style:graphic-properties style:mirror="none" fo:clip="rect(0in, 0in, 0in, 0in)" draw:luminance="0%" draw:contrast="0%" draw:red="0%" draw:green="0%" draw:blue="0%" draw:gamma="100%" draw:color-inversion="false" draw:image-opacity="100%" draw:color-mode="standard"/>
     </style:style>
     <style:style style:name="fr2" style:family="graphic" style:parent-style-name="Graphics">
       <style:graphic-properties style:vertical-pos="top" style:vertical-rel="paragraph" style:horizontal-pos="center" style:horizontal-rel="paragraph" style:mirror="none" fo:clip="rect(0in, 0in, 0in, 0in)" draw:luminance="0%" draw:contrast="0%" draw:red="0%" draw:green="0%" draw:blue="0%" draw:gamma="100%" draw:color-inversion="false" draw:image-opacity="100%" draw:color-mode="standard"/>
+    </style:style>
+    <style:style style:name="fr3" style:family="graphic" style:parent-style-name="Graphics">
+      <style:graphic-properties style:vertical-pos="top" style:vertical-rel="paragraph" style:mirror="none" fo:clip="rect(0in, 0in, 0in, 0in)" draw:luminance="0%" draw:contrast="0%" draw:red="0%" draw:green="0%" draw:blue="0%" draw:gamma="100%" draw:color-inversion="false" draw:image-opacity="100%" draw:color-mode="standard"/>
+    </style:style>
+    <style:style style:name="fr4" style:family="graphic" style:parent-style-name="Graphics">
+      <style:graphic-properties style:horizontal-pos="center" style:horizontal-rel="paragraph" style:mirror="none" fo:clip="rect(0in, 0in, 0in, 0in)" draw:luminance="0%" draw:contrast="0%" draw:red="0%" draw:green="0%" draw:blue="0%" draw:gamma="100%" draw:color-inversion="false" draw:image-opacity="100%" draw:color-mode="standard"/>
     </style:style>
     <text:list-style style:name="L1">
       <text:list-level-style-number text:level="1" text:style-name="Numbering_20_Symbols" loext:num-list-format="%1%." style:num-suffix="." style:num-format="1">
         <style:list-level-properties text:space-before="0.2961in" text:min-label-width="0.1965in"/>
       </text:list-level-style-number>
+      <text:list-level-style-bullet text:level="2" text:style-name="Bullet_20_Symbols" loext:num-list-format="%2%." style:num-suffix="." text:bullet-char="•">
+        <style:list-level-properties text:space-before="0.7882in" text:min-label-width="0.1965in"/>
+      </text:list-level-style-bullet>
+      <text:list-level-style-bullet text:level="3" text:style-name="Bullet_20_Symbols" loext:num-list-format="%3%." style:num-suffix="." text:bullet-char="•">
+        <style:list-level-properties text:space-before="1.2807in" text:min-label-width="0.1965in"/>
+      </text:list-level-style-bullet>
+      <text:list-level-style-bullet text:level="4" text:style-name="Bullet_20_Symbols" loext:num-list-format="%4%." style:num-suffix="." text:bullet-char="•">
+        <style:list-level-properties text:space-before="1.7728in" text:min-label-width="0.1965in"/>
+      </text:list-level-style-bullet>
+      <text:list-level-style-bullet text:level="5" text:style-name="Bullet_20_Symbols" loext:num-list-format="%5%." style:num-suffix="." text:bullet-char="•">
+        <style:list-level-properties text:space-before="2.2654in" text:min-label-width="0.1965in"/>
+      </text:list-level-style-bullet>
+      <text:list-level-style-bullet text:level="6" text:style-name="Bullet_20_Symbols" loext:num-list-format="%6%." style:num-suffix="." text:bullet-char="•">
+        <style:list-level-properties text:space-before="2.7579in" text:min-label-width="0.1965in"/>
+      </text:list-level-style-bullet>
+      <text:list-level-style-bullet text:level="7" text:style-name="Bullet_20_Symbols" loext:num-list-format="%7%." style:num-suffix="." text:bullet-char="•">
+        <style:list-level-properties text:space-before="3.25in" text:min-label-width="0.1965in"/>
+      </text:list-level-style-bullet>
+      <text:list-level-style-bullet text:level="8" text:style-name="Bullet_20_Symbols" loext:num-list-format="%8%." style:num-suffix="." text:bullet-char="•">
+        <style:list-level-properties text:space-before="3.7425in" text:min-label-width="0.1965in"/>
+      </text:list-level-style-bullet>
+      <text:list-level-style-bullet text:level="9" text:style-name="Bullet_20_Symbols" loext:num-list-format="%9%." style:num-suffix="." text:bullet-char="•">
+        <style:list-level-properties text:space-before="4.2346in" text:min-label-width="0.1965in"/>
+      </text:list-level-style-bullet>
+      <text:list-level-style-bullet text:level="10" text:style-name="Bullet_20_Symbols" loext:num-list-format="%10%." style:num-suffix="." text:bullet-char="•">
+        <style:list-level-properties text:space-before="4.7272in" text:min-label-width="0.1965in"/>
+      </text:list-level-style-bullet>
+    </text:list-style>
+    <text:list-style style:name="L2">
+      <text:list-level-style-number text:level="1" text:style-name="Numbering_20_Symbols" loext:num-list-format="%1%." style:num-suffix="." style:num-format="1">
+        <style:list-level-properties text:space-before="0.2961in" text:min-label-width="0.1965in"/>
+      </text:list-level-style-number>
+      <text:list-level-style-number text:level="2" text:style-name="Numbering_20_Symbols" loext:num-list-format="%2%." style:num-suffix="." style:num-format="1">
+        <style:list-level-properties text:space-before="0.7882in" text:min-label-width="0.1965in"/>
+      </text:list-level-style-number>
+      <text:list-level-style-number text:level="3" text:style-name="Numbering_20_Symbols" loext:num-list-format="%3%." style:num-suffix="." style:num-format="1">
+        <style:list-level-properties text:space-before="1.2807in" text:min-label-width="0.1965in"/>
+      </text:list-level-style-number>
+      <text:list-level-style-number text:level="4" text:style-name="Numbering_20_Symbols" loext:num-list-format="%4%." style:num-suffix="." style:num-format="1">
+        <style:list-level-properties text:space-before="1.7728in" text:min-label-width="0.1965in"/>
+      </text:list-level-style-number>
+      <text:list-level-style-number text:level="5" text:style-name="Numbering_20_Symbols" loext:num-list-format="%5%." style:num-suffix="." style:num-format="1">
+        <style:list-level-properties text:space-before="2.2654in" text:min-label-width="0.1965in"/>
+      </text:list-level-style-number>
+      <text:list-level-style-number text:level="6" text:style-name="Numbering_20_Symbols" loext:num-list-format="%6%." style:num-suffix="." style:num-format="1">
+        <style:list-level-properties text:space-before="2.7579in" text:min-label-width="0.1965in"/>
+      </text:list-level-style-number>
+      <text:list-level-style-number text:level="7" text:style-name="Numbering_20_Symbols" loext:num-list-format="%7%." style:num-suffix="." style:num-format="1">
+        <style:list-level-properties text:space-before="3.25in" text:min-label-width="0.1965in"/>
+      </text:list-level-style-number>
+      <text:list-level-style-number text:level="8" text:style-name="Numbering_20_Symbols" loext:num-list-format="%8%." style:num-suffix="." style:num-format="1">
+        <style:list-level-properties text:space-before="3.7425in" text:min-label-width="0.1965in"/>
+      </text:list-level-style-number>
+      <text:list-level-style-number text:level="9" text:style-name="Numbering_20_Symbols" loext:num-list-format="%9%." style:num-suffix="." style:num-format="1">
+        <style:list-level-properties text:space-before="4.2346in" text:min-label-width="0.1965in"/>
+      </text:list-level-style-number>
+      <text:list-level-style-number text:level="10" text:style-name="Numbering_20_Symbols" loext:num-list-format="%10%." style:num-suffix="." style:num-format="1">
+        <style:list-level-properties text:space-before="4.7272in" text:min-label-width="0.1965in"/>
+      </text:list-level-style-number>
+    </text:list-style>
+    <text:list-style style:name="L3">
+      <text:list-level-style-bullet text:level="1" text:style-name="Bullet_20_Symbols" text:bullet-char="●">
+        <style:list-level-properties text:space-before="0.2961in" text:min-label-width="0.1965in"/>
+        <style:text-properties style:font-name="OpenSymbol"/>
+      </text:list-level-style-bullet>
       <text:list-level-style-bullet text:level="2" text:style-name="Bullet_20_Symbols" loext:num-list-format="%2%." style:num-suffix="." text:bullet-char="•">
         <style:list-level-properties text:space-before="0.7882in" text:min-label-width="0.1965in"/>
       </text:list-level-style-bullet>
@@ -186,12 +474,13 @@
         </text:list-item>
       </text:list>
       <text:p text:style-name="P6">
+        <text:tab/>
         Currently, on the WSL Terminal I have checked that only the 
         <text:span text:style-name="T5">awscli</text:span>
          is not installed
       </text:p>
       <text:p text:style-name="P7">
-        <draw:frame draw:style-name="fr1" draw:name="Image1" text:anchor-type="char" svg:width="6.9252in" svg:height="0.8492in" draw:z-index="1">
+        <draw:frame draw:style-name="fr2" draw:name="Image1" text:anchor-type="char" svg:width="6.9252in" svg:height="0.8492in" draw:z-index="15">
           <draw:image xlink:href="Pictures/10000001000003FB0000007DD7715D00.png" xlink:type="simple" xlink:show="embed" xlink:actuate="onLoad" draw:mime-type="image/png"/>
         </draw:frame>
         <text:span text:style-name="T6">
@@ -207,7 +496,7 @@
         <text:span text:style-name="T10"> is no longer in the default repositories</text:span>
       </text:p>
       <text:p text:style-name="P6">
-        <draw:frame draw:style-name="fr2" draw:name="Image2" text:anchor-type="char" svg:width="6.9252in" svg:height="1.2508in" draw:z-index="2">
+        <draw:frame draw:style-name="fr2" draw:name="Image2" text:anchor-type="char" svg:width="6.9252in" svg:height="1.2508in" draw:z-index="16">
           <draw:image xlink:href="Pictures/10000001000004D8000000E0DA2BA841.png" xlink:type="simple" xlink:show="embed" xlink:actuate="onLoad" draw:mime-type="image/png"/>
         </draw:frame>
       </text:p>
@@ -222,62 +511,1038 @@
         <text:span text:style-name="T6">the</text:span>
          AWS CLI v2 manually:
       </text:p>
-      <text:p text:style-name="P4">
+      <text:p text:style-name="P7">
         <text:tab/>
         - 
         <text:span text:style-name="T5">Remove any old versions:</text:span>
       </text:p>
-      <text:p text:style-name="P4">
+      <text:p text:style-name="P7">
         <text:tab/>
         sudo apt remove awscli -y
       </text:p>
-      <text:p text:style-name="P4">
+      <text:p text:style-name="P7">
         <text:tab/>
         - 
         <text:span text:style-name="T5">Download the AWS CLI v2 package:</text:span>
       </text:p>
-      <text:p text:style-name="P4">
+      <text:p text:style-name="P7">
         <text:tab/>
         curl "https://awscli.amazonaws.com/awscli-exe-linux-x86_64.zip" -o "awscliv2.zip"
       </text:p>
-      <text:p text:style-name="P4">
+      <text:p text:style-name="P7">
         <text:tab/>
         - 
         <text:span text:style-name="T5">Unzip:</text:span>
       </text:p>
-      <text:p text:style-name="P4">
+      <text:p text:style-name="P7">
         <text:tab/>
         unzip awscliv2.zip
       </text:p>
-      <text:p text:style-name="P4">
+      <text:p text:style-name="P7">
         <text:tab/>
         - 
         <text:span text:style-name="T5">Run the installer:</text:span>
       </text:p>
-      <text:p text:style-name="P4">
+      <text:p text:style-name="P7">
         <text:tab/>
         sudo ./aws/install
       </text:p>
-      <text:p text:style-name="P4">
+      <text:p text:style-name="P7">
         <text:tab/>
         - V
         <text:span text:style-name="T5">erify installation:</text:span>
       </text:p>
-      <text:p text:style-name="P4">
+      <text:p text:style-name="P7">
         <text:tab/>
         aws –version
       </text:p>
-      <text:p text:style-name="P4">
-        <draw:frame draw:style-name="fr1" draw:name="Image3" text:anchor-type="char" svg:width="6.9252in" svg:height="4.1098in" draw:z-index="3">
+      <text:p text:style-name="P7">
+        <draw:frame draw:style-name="fr3" draw:name="Image3" text:anchor-type="char" svg:width="6.9252in" svg:height="4.1098in" draw:z-index="17">
           <draw:image xlink:href="Pictures/100000010000072B0000044159A78C0E.png" xlink:type="simple" xlink:show="embed" xlink:actuate="onLoad" draw:mime-type="image/png"/>
         </draw:frame>
-      </text:p>
-      <text:p text:style-name="P8">
         <text:span text:style-name="Strong_20_Emphasis">
-          <text:span text:style-name="T11">
-            3.
+          <text:span text:style-name="T11"/>
+        </text:span>
+      </text:p>
+      <text:list xml:id="list184459442198536" text:continue-numbering="true" text:style-name="L1">
+        <text:list-item>
+          <text:p text:style-name="P5">Check AWS CLI authentication:</text:p>
+        </text:list-item>
+      </text:list>
+      <text:p text:style-name="P8">
+        <text:tab/>
+        - Create an 
+        <text:span text:style-name="T5">IAM</text:span>
+        <text:span text:style-name="Strong_20_Emphasis">(Identity and Access Management)</text:span>
+         user for Terraform:
+      </text:p>
+      <text:p text:style-name="P8">
+        <text:span text:style-name="T12">
+          <text:tab/>
+          <text:tab/>
+        </text:span>
+        <text:span text:style-name="T13">+</text:span>
+        <text:span text:style-name="T12"> Access</text:span>
+         in to the 
+        <text:span text:style-name="T14">AWS Management Console</text:span>
+      </text:p>
+      <text:p text:style-name="P8">
+        <text:span text:style-name="T12">
+          <text:tab/>
+          <text:tab/>
+        </text:span>
+        <text:span text:style-name="T13">+</text:span>
+        <text:span text:style-name="T12"> </text:span>
+        Open 
+        <text:span text:style-name="Strong_20_Emphasis">IAM</text:span>
+         → 
+        <text:span text:style-name="Strong_20_Emphasis">Users</text:span>
+         → 
+        <text:span text:style-name="Strong_20_Emphasis">Add users</text:span>
+        .
+      </text:p>
+      <text:p text:style-name="P8">
+        <draw:frame draw:style-name="fr3" draw:name="Image4" text:anchor-type="char" svg:width="6.9252in" svg:height="3.5799in" draw:z-index="1">
+          <draw:image xlink:href="Pictures/100000010000077F000003E074017003.png" xlink:type="simple" xlink:show="embed" xlink:actuate="onLoad" draw:mime-type="image/png"/>
+        </draw:frame>
+        <text:soft-page-break/>
+      </text:p>
+      <text:p text:style-name="P8">
+        <draw:frame draw:style-name="fr1" draw:name="Image5" text:anchor-type="char" svg:width="6.9252in" svg:height="3.3417in" draw:z-index="2">
+          <draw:image xlink:href="Pictures/10000001000007780000039B01C0A597.png" xlink:type="simple" xlink:show="embed" xlink:actuate="onLoad" draw:mime-type="image/png"/>
+        </draw:frame>
+      </text:p>
+      <text:p text:style-name="P9">
+        <text:span text:style-name="T13">+ </text:span>
+        Create a Least-Privilege Terraform Policy 
+        <text:span text:style-name="T15">=&gt; </text:span>
+        <text:span text:style-name="T16">For the task </text:span>
+        <text:span text:style-name="T17">Create user</text:span>
+        <text:span text:style-name="T16">, i</text:span>
+        <text:span text:style-name="T15">n the step 2 </text:span>
+        <text:span text:style-name="T18">(</text:span>
+        <text:span text:style-name="T15">Set permisstions</text:span>
+        <text:span text:style-name="T18">)</text:span>
+        <text:span text:style-name="T15"> then c</text:span>
+        lick 
+        <text:span text:style-name="T5">Create policy</text:span>
+        <text:span text:style-name="T15">button </text:span>
+        <text:span text:style-name="T18">=&gt; navigate to </text:span>
+        <text:span text:style-name="T19">Create polic</text:span>
+        <text:span text:style-name="T18">y page</text:span>
+      </text:p>
+      <text:p text:style-name="P10">
+        <draw:frame draw:style-name="fr3" draw:name="Image6" text:anchor-type="char" svg:width="6.9252in" svg:height="3.5972in" draw:z-index="4">
+          <draw:image xlink:href="Pictures/100000010000077B000003E3D7829035.png" xlink:type="simple" xlink:show="embed" xlink:actuate="onLoad" draw:mime-type="image/png"/>
+        </draw:frame>
+        <text:soft-page-break/>
+      </text:p>
+      <text:p text:style-name="P10">
+        <text:span text:style-name="T20">+ </text:span>
+        <text:span text:style-name="T16">For the task </text:span>
+        <text:span text:style-name="T21">Create policy</text:span>
+        <text:span text:style-name="T16">, in the step 1 (</text:span>
+        <text:span text:style-name="T17">Specify permissions</text:span>
+        <text:span text:style-name="T16">) </text:span>
+        <text:span text:style-name="T22">then c</text:span>
+        <text:span text:style-name="T23">hoose </text:span>
+        <text:span text:style-name="Strong_20_Emphasis">
+          <text:span text:style-name="T23">JSON</text:span>
+        </text:span>
+        <text:span text:style-name="T23"> tab </text:span>
+        <text:span text:style-name="T22">and paste this p</text:span>
+        <text:span text:style-name="T23">olicy JSON </text:span>
+        <text:span text:style-name="T22">to keep</text:span>
+        <text:span text:style-name="T23"> everything secure, cost-controlled </text:span>
+        <text:span text:style-name="T22">and </text:span>
+        <text:span text:style-name="T24">AWS evaluates these policies when the IAM principal makes a request. Permissions in the policies determine whether the request is allowed or denied</text:span>
+        <text:span text:style-name="T25">:</text:span>
+      </text:p>
+      <text:p text:style-name="P8">{</text:p>
+      <text:p text:style-name="P8">
+        <text:s text:c="2"/>
+        "Version": "2012-10-17",
+      </text:p>
+      <text:p text:style-name="P8">
+        <text:s text:c="2"/>
+        "Statement": [
+      </text:p>
+      <text:p text:style-name="P8">
+        <text:s text:c="4"/>
+        {
+      </text:p>
+      <text:p text:style-name="P8">
+        <text:s text:c="6"/>
+        "Sid": "VPCManagement",
+      </text:p>
+      <text:p text:style-name="P8">
+        <text:s text:c="6"/>
+        "Effect": "Allow",
+      </text:p>
+      <text:p text:style-name="P8">
+        <text:s text:c="6"/>
+        "Action": [
+      </text:p>
+      <text:p text:style-name="P8">
+        <text:s text:c="8"/>
+        "ec2:CreateVpc",
+      </text:p>
+      <text:p text:style-name="P8">
+        <text:s text:c="8"/>
+        "ec2:DeleteVpc",
+      </text:p>
+      <text:p text:style-name="P8">
+        <text:s text:c="8"/>
+        "ec2:DescribeVpcs",
+      </text:p>
+      <text:p text:style-name="P8">
+        <text:s text:c="8"/>
+        "ec2:CreateSubnet",
+      </text:p>
+      <text:p text:style-name="P8">
+        <text:s text:c="8"/>
+        "ec2:DeleteSubnet",
+      </text:p>
+      <text:p text:style-name="P8">
+        <text:s text:c="8"/>
+        "ec2:DescribeSubnets",
+      </text:p>
+      <text:p text:style-name="P8">
+        <text:s text:c="8"/>
+        "ec2:CreateInternetGateway",
+      </text:p>
+      <text:p text:style-name="P8">
+        <text:soft-page-break/>
+        <text:s text:c="8"/>
+        "ec2:AttachInternetGateway",
+      </text:p>
+      <text:p text:style-name="P8">
+        <text:s text:c="8"/>
+        "ec2:DeleteInternetGateway",
+      </text:p>
+      <text:p text:style-name="P8">
+        <text:s text:c="8"/>
+        "ec2:DescribeInternetGateways",
+      </text:p>
+      <text:p text:style-name="P8">
+        <text:s text:c="8"/>
+        "ec2:CreateRouteTable",
+      </text:p>
+      <text:p text:style-name="P8">
+        <text:s text:c="8"/>
+        "ec2:AssociateRouteTable",
+      </text:p>
+      <text:p text:style-name="P8">
+        <text:s text:c="8"/>
+        "ec2:CreateRoute",
+      </text:p>
+      <text:p text:style-name="P8">
+        <text:s text:c="8"/>
+        "ec2:DescribeRouteTables",
+      </text:p>
+      <text:p text:style-name="P8">
+        <text:s text:c="8"/>
+        "ec2:DeleteRouteTable",
+      </text:p>
+      <text:p text:style-name="P8">
+        <text:s text:c="8"/>
+        "ec2:ModifyVpcAttribute"
+      </text:p>
+      <text:p text:style-name="P8">
+        <text:s text:c="6"/>
+        ],
+      </text:p>
+      <text:p text:style-name="P8">
+        <text:s text:c="6"/>
+        "Resource": "*"
+      </text:p>
+      <text:p text:style-name="P8">
+        <text:s text:c="4"/>
+        },
+      </text:p>
+      <text:p text:style-name="P8">
+        <text:s text:c="4"/>
+        {
+      </text:p>
+      <text:p text:style-name="P8">
+        <text:s text:c="6"/>
+        "Sid": "EKSManagement",
+      </text:p>
+      <text:p text:style-name="P8">
+        <text:s text:c="6"/>
+        "Effect": "Allow",
+      </text:p>
+      <text:p text:style-name="P8">
+        <text:s text:c="6"/>
+        "Action": [
+      </text:p>
+      <text:p text:style-name="P8">
+        <text:s text:c="8"/>
+        "eks:CreateCluster",
+      </text:p>
+      <text:p text:style-name="P8">
+        <text:s text:c="8"/>
+        "eks:DeleteCluster",
+      </text:p>
+      <text:p text:style-name="P8">
+        <text:s text:c="8"/>
+        "eks:DescribeCluster",
+      </text:p>
+      <text:p text:style-name="P8">
+        <text:s text:c="8"/>
+        "eks:ListClusters",
+      </text:p>
+      <text:p text:style-name="P8">
+        <text:s text:c="8"/>
+        "eks:UpdateClusterConfig",
+      </text:p>
+      <text:p text:style-name="P8">
+        <text:s text:c="8"/>
+        "eks:DescribeNodegroup",
+      </text:p>
+      <text:p text:style-name="P8">
+        <text:s text:c="8"/>
+        "eks:CreateNodegroup",
+      </text:p>
+      <text:p text:style-name="P8">
+        <text:s text:c="8"/>
+        "eks:DeleteNodegroup",
+      </text:p>
+      <text:p text:style-name="P8">
+        <text:s text:c="8"/>
+        "eks:ListNodegroups"
+      </text:p>
+      <text:p text:style-name="P8">
+        <text:s text:c="6"/>
+        ],
+      </text:p>
+      <text:p text:style-name="P8">
+        <text:s text:c="6"/>
+        "Resource": "*"
+      </text:p>
+      <text:p text:style-name="P8">
+        <text:s text:c="4"/>
+        },
+      </text:p>
+      <text:p text:style-name="P8">
+        <text:s text:c="4"/>
+        {
+      </text:p>
+      <text:p text:style-name="P8">
+        <text:s text:c="6"/>
+        "Sid": "EC2ForEKSNodes",
+      </text:p>
+      <text:p text:style-name="P8">
+        <text:soft-page-break/>
+        <text:s text:c="6"/>
+        "Effect": "Allow",
+      </text:p>
+      <text:p text:style-name="P8">
+        <text:s text:c="6"/>
+        "Action": [
+      </text:p>
+      <text:p text:style-name="P8">
+        <text:s text:c="9"/>
+        "ec2:RunInstances",
+      </text:p>
+      <text:p text:style-name="P8">
+        <text:s text:c="9"/>
+        "ec2:TerminateInstances",
+      </text:p>
+      <text:p text:style-name="P8">
+        <text:s text:c="9"/>
+        "ec2:DescribeInstances",
+      </text:p>
+      <text:p text:style-name="P8">
+        <text:s text:c="9"/>
+        "ec2:CreateTags",
+      </text:p>
+      <text:p text:style-name="P8">
+        <text:s text:c="9"/>
+        "ec2:DeleteTags",
+      </text:p>
+      <text:p text:style-name="P8">
+        <text:s text:c="9"/>
+        "ec2:DescribeImages",
+      </text:p>
+      <text:p text:style-name="P8">
+        <text:s text:c="9"/>
+        "ec2:DescribeKeyPairs"
+      </text:p>
+      <text:p text:style-name="P8">
+        <text:s text:c="6"/>
+        ],
+      </text:p>
+      <text:p text:style-name="P8">
+        <text:s text:c="6"/>
+        "Resource": "*"
+      </text:p>
+      <text:p text:style-name="P8">
+        <text:s text:c="4"/>
+        },
+      </text:p>
+      <text:p text:style-name="P8">
+        <text:s text:c="4"/>
+        {
+      </text:p>
+      <text:p text:style-name="P8">
+        <text:s text:c="6"/>
+        "Sid": "ECRAccess",
+      </text:p>
+      <text:p text:style-name="P8">
+        <text:s text:c="6"/>
+        "Effect": "Allow",
+      </text:p>
+      <text:p text:style-name="P8">
+        <text:s text:c="6"/>
+        "Action": [
+      </text:p>
+      <text:p text:style-name="P8">
+        <text:s text:c="8"/>
+        "ecr:GetAuthorizationToken",
+      </text:p>
+      <text:p text:style-name="P8">
+        <text:s text:c="8"/>
+        "ecr:CreateRepository",
+      </text:p>
+      <text:p text:style-name="P8">
+        <text:s text:c="8"/>
+        "ecr:DeleteRepository",
+      </text:p>
+      <text:p text:style-name="P8">
+        <text:s text:c="8"/>
+        "ecr:DescribeRepositories",
+      </text:p>
+      <text:p text:style-name="P8">
+        <text:s text:c="8"/>
+        "ecr:ListImages",
+      </text:p>
+      <text:p text:style-name="P8">
+        <text:s text:c="8"/>
+        "ecr:PutImage",
+      </text:p>
+      <text:p text:style-name="P8">
+        <text:s text:c="8"/>
+        "ecr:BatchDeleteImage"
+      </text:p>
+      <text:p text:style-name="P8">
+        <text:s text:c="6"/>
+        ],
+      </text:p>
+      <text:p text:style-name="P8">
+        <text:s text:c="6"/>
+        "Resource": "*"
+      </text:p>
+      <text:p text:style-name="P8">
+        <text:s text:c="4"/>
+        },
+      </text:p>
+      <text:p text:style-name="P8">
+        <text:s text:c="4"/>
+        {
+      </text:p>
+      <text:p text:style-name="P8">
+        <text:s text:c="6"/>
+        "Sid": "IAMRoleForEKS",
+      </text:p>
+      <text:p text:style-name="P8">
+        <text:s text:c="6"/>
+        "Effect": "Allow",
+      </text:p>
+      <text:p text:style-name="P8">
+        <text:s text:c="6"/>
+        "Action": [
+      </text:p>
+      <text:p text:style-name="P8">
+        <text:soft-page-break/>
+        <text:s text:c="8"/>
+        "iam:CreateRole",
+      </text:p>
+      <text:p text:style-name="P8">
+        <text:s text:c="8"/>
+        "iam:DeleteRole",
+      </text:p>
+      <text:p text:style-name="P8">
+        <text:s text:c="8"/>
+        "iam:AttachRolePolicy",
+      </text:p>
+      <text:p text:style-name="P8">
+        <text:s text:c="8"/>
+        "iam:DetachRolePolicy",
+      </text:p>
+      <text:p text:style-name="P8">
+        <text:s text:c="8"/>
+        "iam:PassRole",
+      </text:p>
+      <text:p text:style-name="P8">
+        <text:s text:c="8"/>
+        "iam:GetRole",
+      </text:p>
+      <text:p text:style-name="P8">
+        <text:s text:c="8"/>
+        "iam:ListRoles"
+      </text:p>
+      <text:p text:style-name="P8">
+        <text:s text:c="6"/>
+        ],
+      </text:p>
+      <text:p text:style-name="P8">
+        <text:s text:c="6"/>
+        "Resource": "*"
+      </text:p>
+      <text:p text:style-name="P8">
+        <text:s text:c="4"/>
+        },
+      </text:p>
+      <text:p text:style-name="P8">
+        <text:s text:c="4"/>
+        {
+      </text:p>
+      <text:p text:style-name="P8">
+        <text:s text:c="6"/>
+        "Sid": "BasicReadOnlyAccess",
+      </text:p>
+      <text:p text:style-name="P8">
+        <text:s text:c="6"/>
+        "Effect": "Allow",
+      </text:p>
+      <text:p text:style-name="P8">
+        <text:s text:c="6"/>
+        "Action": [
+      </text:p>
+      <text:p text:style-name="P8">
+        <text:s text:c="8"/>
+        "cloudwatch:Describe*",
+      </text:p>
+      <text:p text:style-name="P8">
+        <text:s text:c="8"/>
+        "cloudwatch:Get*",
+      </text:p>
+      <text:p text:style-name="P8">
+        <text:s text:c="8"/>
+        "logs:DescribeLogGroups",
+      </text:p>
+      <text:p text:style-name="P8">
+        <text:s text:c="8"/>
+        "logs:DescribeLogStreams",
+      </text:p>
+      <text:p text:style-name="P8">
+        <text:s text:c="8"/>
+        "logs:GetLogEvents",
+      </text:p>
+      <text:p text:style-name="P8">
+        <text:s text:c="8"/>
+        "logs:FilterLogEvents"
+      </text:p>
+      <text:p text:style-name="P8">
+        <text:s text:c="6"/>
+        ],
+      </text:p>
+      <text:p text:style-name="P8">
+        <text:s text:c="6"/>
+        "Resource": "*"
+      </text:p>
+      <text:p text:style-name="P8">
+        <text:s text:c="4"/>
+        },
+      </text:p>
+      <text:p text:style-name="P8">
+        <text:s text:c="4"/>
+        {
+      </text:p>
+      <text:p text:style-name="P8">
+        <text:s text:c="6"/>
+        "Sid": "PrometheusMonitoring",
+      </text:p>
+      <text:p text:style-name="P8">
+        <text:s text:c="6"/>
+        "Effect": "Allow",
+      </text:p>
+      <text:p text:style-name="P8">
+        <text:s text:c="6"/>
+        "Action": [
+      </text:p>
+      <text:p text:style-name="P8">
+        <text:s text:c="10"/>
+        "aps:CreateWorkspace",
+      </text:p>
+      <text:p text:style-name="P8">
+        <text:s text:c="10"/>
+        "aps:DeleteWorkspace",
+      </text:p>
+      <text:p text:style-name="P8">
+        <text:s text:c="10"/>
+        "aps:DescribeWorkspace",
+      </text:p>
+      <text:p text:style-name="P8">
+        <text:soft-page-break/>
+        <text:s text:c="10"/>
+        "aps:ListWorkspaces",
+      </text:p>
+      <text:p text:style-name="P8">
+        <text:s text:c="10"/>
+        "aps:UpdateWorkspaceAlias",
+      </text:p>
+      <text:p text:style-name="P8">
+        <text:s text:c="10"/>
+        "aps:PutAlertManagerDefinition",
+      </text:p>
+      <text:p text:style-name="P8">
+        <text:s text:c="10"/>
+        "aps:PutRuleGroupsNamespace",
+      </text:p>
+      <text:p text:style-name="P8">
+        <text:s text:c="10"/>
+        "aps:ListRuleGroupsNamespaces",
+      </text:p>
+      <text:p text:style-name="P8">
+        <text:s text:c="10"/>
+        "aps:DescribeRuleGroupsNamespace",
+      </text:p>
+      <text:p text:style-name="P8">
+        <text:s text:c="10"/>
+        "aps:DeleteRuleGroupsNamespace"
+      </text:p>
+      <text:p text:style-name="P8">
+        <text:s text:c="6"/>
+        ],
+      </text:p>
+      <text:p text:style-name="P8">
+        <text:s text:c="6"/>
+        "Resource": "*"
+      </text:p>
+      <text:p text:style-name="P8">
+        <text:s text:c="4"/>
+        }
+      </text:p>
+      <text:p text:style-name="P8">
+        <text:s text:c="2"/>
+        ]
+      </text:p>
+      <text:p text:style-name="P8">}</text:p>
+      <text:p text:style-name="P8"/>
+      <text:p text:style-name="P11">
+        <draw:frame draw:style-name="fr3" draw:name="Image7" text:anchor-type="char" svg:width="6.9252in" svg:height="3.5756in" draw:z-index="3">
+          <draw:image xlink:href="Pictures/1000000100000779000003DC35A4925E.png" xlink:type="simple" xlink:show="embed" xlink:actuate="onLoad" draw:mime-type="image/png"/>
+        </draw:frame>
+      </text:p>
+      <text:p text:style-name="P12">
+        <text:span text:style-name="T26">+ In the step 2</text:span>
+        <text:span text:style-name="T27"> (</text:span>
+        Review and Create
+        <text:span text:style-name="T27">) </text:span>
+        <text:span text:style-name="T26">in task</text:span>
+        <text:span text:style-name="T27"> Create</text:span>
+        <text:span text:style-name="T27">p</text:span>
+        olicy: 
+      </text:p>
+      <text:p text:style-name="P12">
+        <text:span text:style-name="T28">
+          <text:tab/>
+          Name and describe for the policty and click 
+        </text:span>
+        Create policy
+      </text:p>
+      <text:p text:style-name="P8"/>
+      <text:p text:style-name="P8"/>
+      <text:p text:style-name="P8">
+        <text:soft-page-break/>
+      </text:p>
+      <text:p text:style-name="P13">
+        <draw:frame draw:style-name="fr3" draw:name="Image8" text:anchor-type="char" svg:width="6.9252in" svg:height="3.272in" draw:z-index="5">
+          <draw:image xlink:href="Pictures/100000010000077E0000038AC3BD0A0B.png" xlink:type="simple" xlink:show="embed" xlink:actuate="onLoad" draw:mime-type="image/png"/>
+        </draw:frame>
+      </text:p>
+      <text:h text:style-name="P14" text:outline-level="3">+ Attach this new policy to your IAM User:</text:h>
+      <text:list text:style-name="L2">
+        <text:list-item>
+          <text:p text:style-name="P15">Go back to your user creation tab.</text:p>
+        </text:list-item>
+        <text:list-item>
+          <text:p text:style-name="P16">
+            <text:span text:style-name="T10">Click </text:span>
+            <text:span text:style-name="Strong_20_Emphasis">
+              <text:span text:style-name="T29">Refresh</text:span>
+            </text:span>
+            <text:span text:style-name="T10"> (top right of the policy list).</text:span>
+          </text:p>
+        </text:list-item>
+        <text:list-item>
+          <text:p text:style-name="P16">
+            <text:span text:style-name="T10">Search for </text:span>
+            <text:span text:style-name="Source_20_Text">
+              <text:span text:style-name="T30">TerraformEKSRestrictedPolicy</text:span>
+            </text:span>
+            <text:span text:style-name="T10">.</text:span>
+          </text:p>
+        </text:list-item>
+        <text:list-item>
+          <text:p text:style-name="P15">Check the box to attach it.</text:p>
+        </text:list-item>
+        <text:list-item>
+          <text:p text:style-name="P16">
+            <text:span text:style-name="T10">Continue to the step 3 (</text:span>
+            <text:span text:style-name="Strong_20_Emphasis">
+              <text:span text:style-name="T10">Review and create) </text:span>
+            </text:span>
+            <text:span text:style-name="Strong_20_Emphasis">
+              <text:span text:style-name="T31">=&gt;</text:span>
+            </text:span>
+            <text:span text:style-name="Strong_20_Emphasis">
+              <text:span text:style-name="T10"> </text:span>
+            </text:span>
+            <text:span text:style-name="Strong_20_Emphasis">
+              <text:span text:style-name="T29">click</text:span>
+            </text:span>
+            <text:span text:style-name="Strong_20_Emphasis">
+              <text:span text:style-name="T10"> Create user</text:span>
+            </text:span>
+            <text:span text:style-name="T10">.</text:span>
+          </text:p>
+        </text:list-item>
+      </text:list>
+      <text:p text:style-name="P13">
+        <draw:frame draw:style-name="fr1" draw:name="Image9" text:anchor-type="char" svg:width="6.9252in" svg:height="3.3508in" draw:z-index="6">
+          <draw:image xlink:href="Pictures/10000001000007720000039BD96D4FB6.png" xlink:type="simple" xlink:show="embed" xlink:actuate="onLoad" draw:mime-type="image/png"/>
+        </draw:frame>
+      </text:p>
+      <text:p text:style-name="P17">
+        <draw:frame draw:style-name="fr1" draw:name="Image10" text:anchor-type="char" svg:width="6.9252in" svg:height="3.5898in" draw:z-index="7">
+          <draw:image xlink:href="Pictures/100000010000077F000003E323115873.png" xlink:type="simple" xlink:show="embed" xlink:actuate="onLoad" draw:mime-type="image/png"/>
+        </draw:frame>
+        <text:soft-page-break/>
+      </text:p>
+      <text:p text:style-name="P18">- Download Access Keys:</text:p>
+      <text:list text:style-name="L3">
+        <text:list-item>
+          <text:p text:style-name="P19">
+            <text:span text:style-name="T32">Download the </text:span>
+            <text:span text:style-name="Source_20_Text">
+              <text:span text:style-name="T32">csv</text:span>
+            </text:span>
+            <text:span text:style-name="T32"> file containing your </text:span>
+            <text:span text:style-name="Strong_20_Emphasis">
+              <text:span text:style-name="T33">Access Key ID</text:span>
+            </text:span>
+            <text:span text:style-name="T32"> and </text:span>
+            <text:span text:style-name="Strong_20_Emphasis">
+              <text:span text:style-name="T33">Secret Access Key</text:span>
+            </text:span>
+            <text:span text:style-name="Strong_20_Emphasis">
+              <text:span text:style-name="T32">. </text:span>
+            </text:span>
+          </text:p>
+        </text:list-item>
+        <text:list-item>
+          <text:p text:style-name="P19">
+            <text:span text:style-name="Strong_20_Emphasis">
+              <text:span text:style-name="T32">If</text:span>
+            </text:span>
+            <text:span text:style-name="Strong_20_Emphasis">
+              <text:span text:style-name="T34"> you created the IAM user, you selected “Password – AWS Management Console access” instead of “Access key – Programmatic access.”</text:span>
+            </text:span>
+            <text:span text:style-name="Strong_20_Emphasis">
+              <text:span text:style-name="T23"> </text:span>
+            </text:span>
+          </text:p>
+          <text:p text:style-name="P19">
+            <text:span text:style-name="Strong_20_Emphasis">
+              <text:span text:style-name="T35">=&gt; </text:span>
+            </text:span>
+            <text:span text:style-name="Strong_20_Emphasis">
+              <text:span text:style-name="T32">In the CSV File doesn’t contain access keys</text:span>
+            </text:span>
+            <text:span text:style-name="Strong_20_Emphasis">
+              <text:span text:style-name="T35"> </text:span>
+            </text:span>
+            <text:span text:style-name="Strong_20_Emphasis">
+              <text:span text:style-name="T32">and it o</text:span>
+            </text:span>
+            <text:span text:style-name="Strong_20_Emphasis">
+              <text:span text:style-name="T32">nly contains</text:span>
+            </text:span>
+            <text:span text:style-name="Strong_20_Emphasis">
+              <text:span text:style-name="T35"> U</text:span>
+            </text:span>
+            <text:span text:style-name="Strong_20_Emphasis">
+              <text:span text:style-name="T36">ser Name,</text:span>
+            </text:span>
+            <text:span text:style-name="T36"> </text:span>
+            <text:span text:style-name="Strong_20_Emphasis">
+              <text:span text:style-name="T36">Password and</text:span>
+            </text:span>
+            <text:span text:style-name="T36"> C</text:span>
+            <text:span text:style-name="Strong_20_Emphasis">
+              <text:span text:style-name="T36">onsole sign-in URL</text:span>
+            </text:span>
+          </text:p>
+        </text:list-item>
+      </text:list>
+      <text:p text:style-name="P20">
+        <draw:frame draw:style-name="fr3" draw:name="Image12" text:anchor-type="char" svg:width="6.9252in" svg:height="3.8929in" draw:z-index="9">
+          <draw:image xlink:href="Pictures/100000010000077F000004375F079551.png" xlink:type="simple" xlink:show="embed" xlink:actuate="onLoad" draw:mime-type="image/png"/>
+        </draw:frame>
+        <text:soft-page-break/>
+        <text:span text:style-name="Strong_20_Emphasis">
+          <text:span text:style-name="T36"/>
+        </text:span>
+      </text:p>
+      <text:list text:continue-numbering="true" text:style-name="L3">
+        <text:list-item>
+          <text:p text:style-name="P19">
+            <text:span text:style-name="Strong_20_Emphasis">
+              <text:span text:style-name="T32">So let generate Access Keys in </text:span>
+            </text:span>
+            <text:span text:style-name="Strong_20_Emphasis">
+              <text:span text:style-name="T37">the</text:span>
+            </text:span>
+            <text:span text:style-name="Strong_20_Emphasis">
+              <text:span text:style-name="T32"> IAM user</text:span>
+            </text:span>
+            <text:span text:style-name="Strong_20_Emphasis">
+              <text:span text:style-name="T35"> (</text:span>
+            </text:span>
+            <text:span text:style-name="Strong_20_Emphasis">
+              <text:span text:style-name="Source_20_Text">
+                <text:span text:style-name="T35">terraform-provisioner</text:span>
+              </text:span>
+            </text:span>
+            <text:span text:style-name="Strong_20_Emphasis">
+              <text:span text:style-name="T35">) </text:span>
+            </text:span>
+            <text:span text:style-name="Strong_20_Emphasis">
+              <text:span text:style-name="T37">just created</text:span>
+            </text:span>
+            <text:span text:style-name="Strong_20_Emphasis">
+              <text:span text:style-name="T35"> </text:span>
+            </text:span>
+            <text:span text:style-name="Strong_20_Emphasis">
+              <text:span text:style-name="T38">=&gt; </text:span>
+            </text:span>
+            <text:span text:style-name="Strong_20_Emphasis">
+              <text:span text:style-name="T37">click </text:span>
+            </text:span>
+            <text:span text:style-name="Strong_20_Emphasis">
+              <text:span text:style-name="T39">Create access key</text:span>
+            </text:span>
+            <text:span text:style-name="Strong_20_Emphasis">
+              <text:span text:style-name="T37"> =&gt; Choose </text:span>
+            </text:span>
+            <text:span text:style-name="Strong_20_Emphasis">
+              <text:span text:style-name="T39">“Command Line Interface (CLI)”</text:span>
+            </text:span>
+            <text:span text:style-name="Strong_20_Emphasis">
+              <text:span text:style-name="T37"> </text:span>
+            </text:span>
+          </text:p>
+        </text:list-item>
+      </text:list>
+      <text:p text:style-name="P21">
+        <draw:frame draw:style-name="fr2" draw:name="Image11" text:anchor-type="char" svg:width="6.6291in" svg:height="3.2035in" draw:z-index="8">
+          <draw:image xlink:href="Pictures/100000010000077D0000039EE12CC9CF.png" xlink:type="simple" xlink:show="embed" xlink:actuate="onLoad" draw:mime-type="image/png"/>
+        </draw:frame>
+        <text:span text:style-name="Strong_20_Emphasis">
+          <text:span text:style-name="T40"/>
+        </text:span>
+      </text:p>
+      <text:p text:style-name="P21">
+        <draw:frame draw:style-name="fr3" draw:name="Image13" text:anchor-type="char" svg:width="6.9252in" svg:height="3.5945in" draw:z-index="10">
+          <draw:image xlink:href="Pictures/100000010000077F000003E407218896.png" xlink:type="simple" xlink:show="embed" xlink:actuate="onLoad" draw:mime-type="image/png"/>
+        </draw:frame>
+        <text:soft-page-break/>
+        <text:span text:style-name="Strong_20_Emphasis">
+          <text:span text:style-name="T40"/>
+        </text:span>
+      </text:p>
+      <text:p text:style-name="P21">
+        <text:span text:style-name="Strong_20_Emphasis">
+          <text:span text:style-name="T40"/>
+        </text:span>
+      </text:p>
+      <text:p text:style-name="P21">
+        <text:span text:style-name="Strong_20_Emphasis">
+          <text:span text:style-name="T41">And then download the CSV file again to get </text:span>
+        </text:span>
+        <text:span text:style-name="Strong_20_Emphasis">
+          <text:span text:style-name="T42">Access Key ID</text:span>
+        </text:span>
+        <text:span text:style-name="Strong_20_Emphasis">
+          <text:span text:style-name="T34"> and </text:span>
+        </text:span>
+        <text:span text:style-name="Strong_20_Emphasis">
+          <text:span text:style-name="T43">Secret Access Key</text:span>
+        </text:span>
+      </text:p>
+      <text:p text:style-name="P21">
+        <draw:frame draw:style-name="fr3" draw:name="Image14" text:anchor-type="char" svg:width="6.9252in" svg:height="3.5709in" draw:z-index="11">
+          <draw:image xlink:href="Pictures/1000000100000776000003D909CC775D.png" xlink:type="simple" xlink:show="embed" xlink:actuate="onLoad" draw:mime-type="image/png"/>
+        </draw:frame>
+        <text:span text:style-name="Strong_20_Emphasis">
+          <text:span text:style-name="T44"/>
+        </text:span>
+      </text:p>
+      <text:p text:style-name="P21">
+        <draw:frame draw:style-name="fr3" draw:name="Image15" text:anchor-type="char" svg:width="6.9252in" svg:height="3.8929in" draw:z-index="12">
+          <draw:image xlink:href="Pictures/100000010000077F00000436497FBDA3.png" xlink:type="simple" xlink:show="embed" xlink:actuate="onLoad" draw:mime-type="image/png"/>
+        </draw:frame>
+        <text:soft-page-break/>
+        <text:span text:style-name="Strong_20_Emphasis">
+          <text:span text:style-name="T44"/>
+        </text:span>
+      </text:p>
+      <text:p text:style-name="P21">
+        <text:span text:style-name="Strong_20_Emphasis">
+          <text:span text:style-name="T43"/>
+        </text:span>
+      </text:p>
+      <text:list text:continue-numbering="true" text:style-name="L3">
+        <text:list-item>
+          <text:p text:style-name="P22">
+            <text:span text:style-name="Strong_20_Emphasis">
+              <text:span text:style-name="T34">Configure Terraform CLI, </text:span>
+            </text:span>
+            <text:span text:style-name="Strong_20_Emphasis">
+              <text:span text:style-name="T45">r</text:span>
+            </text:span>
+            <text:span text:style-name="T34">un the command:</text:span>
+          </text:p>
+          <text:list>
+            <text:list-header>
+              <text:p text:style-name="P23">
+                <text:span text:style-name="Source_20_Text">
+                  <text:span text:style-name="T23">aws configure</text:span>
+                </text:span>
+              </text:p>
+            </text:list-header>
+          </text:list>
+        </text:list-item>
+      </text:list>
+      <text:p text:style-name="P24">
+        <text:span text:style-name="Source_20_Text">
+          <text:span text:style-name="T23"/>
+        </text:span>
+      </text:p>
+      <text:list text:continue-numbering="true" text:style-name="L3">
+        <text:list-header>
+          <text:p text:style-name="P25">Then input:</text:p>
+          <text:list text:continue-numbering="true">
+            <text:list-item>
+              <text:p text:style-name="P25">Access key ID</text:p>
+            </text:list-item>
+            <text:list-item>
+              <text:p text:style-name="P25">Secret access key</text:p>
+            </text:list-item>
+            <text:list-item>
+              <text:p text:style-name="P26">
+                <text:span text:style-name="T23">Region: </text:span>
+                <text:span text:style-name="Source_20_Text">
+                  <text:span text:style-name="T23">ap-southeast-1</text:span>
+                </text:span>
+              </text:p>
+            </text:list-item>
+            <text:list-item>
+              <text:p text:style-name="P26">
+                Output: 
+                <text:span text:style-name="Source_20_Text">
+                  <text:span text:style-name="T10">json</text:span>
+                </text:span>
+              </text:p>
+            </text:list-item>
+          </text:list>
+        </text:list-header>
+      </text:list>
+      <text:p text:style-name="P27">
+        <draw:frame draw:style-name="fr1" draw:name="Image16" text:anchor-type="char" svg:width="6.9252in" svg:height="0.6327in" draw:z-index="13">
+          <draw:image xlink:href="Pictures/100000010000052000000078F57F1B03.png" xlink:type="simple" xlink:show="embed" xlink:actuate="onLoad" draw:mime-type="image/png"/>
+        </draw:frame>
+        <text:span text:style-name="Source_20_Text">
+          <text:span text:style-name="T10"/>
+        </text:span>
+      </text:p>
+      <text:list text:continue-numbering="true" text:style-name="L3">
+        <text:list-item>
+          <text:p text:style-name="P28">
+            Verify Terraform Access, 
+            <text:span text:style-name="T46">run the command:</text:span>
+          </text:p>
+        </text:list-item>
+      </text:list>
+      <text:p text:style-name="P29">
+        <text:tab/>
+        <text:tab/>
+        aws sts get-caller-identity
+      </text:p>
+      <text:list text:continue-numbering="true" text:style-name="L3">
+        <text:list-header>
+          <text:p text:style-name="P30">
+            <draw:frame draw:style-name="fr4" draw:name="Image17" text:anchor-type="char" svg:width="6.6291in" svg:height="0.672in" draw:z-index="14">
+              <draw:image xlink:href="Pictures/10000001000005A800000093E61BEABB.png" xlink:type="simple" xlink:show="embed" xlink:actuate="onLoad" draw:mime-type="image/png"/>
+            </draw:frame>
+            <text:soft-page-break/>
+          </text:p>
+        </text:list-header>
+      </text:list>
+      <text:list text:continue-list="list184459442198536" text:style-name="L1">
+        <text:list-item>
+          <text:p text:style-name="P5">
+            <text:span text:style-name="T47">Verify</text:span>
+             Terraform AWS provider can authenticate:
+          </text:p>
+        </text:list-item>
+      </text:list>
+      <text:p text:style-name="P31">
+        <text:span text:style-name="T23">
+          <text:tab/>
+          -
+        </text:span>
+        <text:span text:style-name="T48"> </text:span>
+        <text:span text:style-name="T23">In </text:span>
+        <text:span text:style-name="T48">the</text:span>
+        <text:span text:style-name="T23"> Terraform project (</text:span>
+        <text:span text:style-name="Source_20_Text">
+          <text:span text:style-name="T42">terraform-eks-demo/envs/dev</text:span>
+        </text:span>
+        <text:span text:style-name="T23">), </text:span>
+        <text:span text:style-name="T48">run the command</text:span>
+        <text:span text:style-name="T23">:</text:span>
+      </text:p>
+      <text:p text:style-name="P32">
+        <text:span text:style-name="Source_20_Text">
+          <text:span text:style-name="T23">
             <text:tab/>
+            terraform init
           </text:span>
+        </text:span>
+      </text:p>
+      <text:p text:style-name="P31"/>
+      <text:list text:continue-numbering="true" text:style-name="L1">
+        <text:list-item>
+          <text:p text:style-name="P5"/>
+        </text:list-item>
+        <text:list-item>
+          <text:p text:style-name="P33">f</text:p>
+        </text:list-item>
+        <text:list-item>
+          <text:p text:style-name="P33">f</text:p>
+        </text:list-item>
+        <text:list-item>
+          <text:p text:style-name="P33">f</text:p>
+        </text:list-item>
+        <text:list-item>
+          <text:p text:style-name="P33">f</text:p>
+        </text:list-item>
+        <text:list-item>
+          <text:p text:style-name="P33">f</text:p>
+        </text:list-item>
+      </text:list>
+      <text:p text:style-name="P34">
+        <text:span text:style-name="Strong_20_Emphasis">
+          <text:span text:style-name="T11"/>
+        </text:span>
+      </text:p>
+      <text:p text:style-name="P8">
+        <text:span text:style-name="Strong_20_Emphasis">
+          <text:span text:style-name="T11"/>
         </text:span>
       </text:p>
     </office:text>
@@ -290,10 +1555,10 @@
   <office:meta>
     <meta:creation-date>2025-10-23T18:09:06.525786300</meta:creation-date>
     <meta:generator>LibreOffice/25.2.6.1$Windows_X86_64 LibreOffice_project/13f8d05e475a6b6572cdd8fe3af1421c659c51c2</meta:generator>
-    <dc:date>2025-11-04T12:06:05.304052600</dc:date>
-    <meta:editing-duration>P3DT7H37M51S</meta:editing-duration>
-    <meta:editing-cycles>39</meta:editing-cycles>
-    <meta:document-statistic meta:table-count="0" meta:image-count="4" meta:object-count="0" meta:page-count="2" meta:paragraph-count="18" meta:word-count="128" meta:character-count="777" meta:non-whitespace-character-count="655"/>
+    <dc:date>2025-11-04T18:44:30.464404300</dc:date>
+    <meta:editing-duration>P3DT8H40M53S</meta:editing-duration>
+    <meta:editing-cycles>51</meta:editing-cycles>
+    <meta:document-statistic meta:table-count="0" meta:image-count="18" meta:object-count="0" meta:page-count="14" meta:paragraph-count="172" meta:word-count="622" meta:character-count="5489" meta:non-whitespace-character-count="4240"/>
   </office:meta>
 </office:document-meta>
 </file>
@@ -302,26 +1567,26 @@
 <office:document-settings xmlns:office="urn:oasis:names:tc:opendocument:xmlns:office:1.0" xmlns:ooo="http://openoffice.org/2004/office" xmlns:xlink="http://www.w3.org/1999/xlink" xmlns:config="urn:oasis:names:tc:opendocument:xmlns:config:1.0" office:version="1.4">
   <office:settings>
     <config:config-item-set config:name="ooo:view-settings">
-      <config:config-item config:name="ViewAreaTop" config:type="long">41204</config:config-item>
+      <config:config-item config:name="ViewAreaTop" config:type="long">315062</config:config-item>
       <config:config-item config:name="ViewAreaLeft" config:type="long">0</config:config-item>
-      <config:config-item config:name="ViewAreaWidth" config:type="long">32634</config:config-item>
-      <config:config-item config:name="ViewAreaHeight" config:type="long">16106</config:config-item>
+      <config:config-item config:name="ViewAreaWidth" config:type="long">30124</config:config-item>
+      <config:config-item config:name="ViewAreaHeight" config:type="long">14850</config:config-item>
       <config:config-item config:name="ShowRedlineChanges" config:type="boolean">true</config:config-item>
       <config:config-item config:name="InBrowseMode" config:type="boolean">false</config:config-item>
       <config:config-item-map-indexed config:name="Views">
         <config:config-item-map-entry>
           <config:config-item config:name="ViewId" config:type="string">view2</config:config-item>
-          <config:config-item config:name="ViewLeft" config:type="long">8772</config:config-item>
-          <config:config-item config:name="ViewTop" config:type="long">51126</config:config-item>
+          <config:config-item config:name="ViewLeft" config:type="long">6267</config:config-item>
+          <config:config-item config:name="ViewTop" config:type="long">315352</config:config-item>
           <config:config-item config:name="VisibleLeft" config:type="long">0</config:config-item>
-          <config:config-item config:name="VisibleTop" config:type="long">41204</config:config-item>
-          <config:config-item config:name="VisibleRight" config:type="long">32632</config:config-item>
-          <config:config-item config:name="VisibleBottom" config:type="long">57309</config:config-item>
+          <config:config-item config:name="VisibleTop" config:type="long">315062</config:config-item>
+          <config:config-item config:name="VisibleRight" config:type="long">30122</config:config-item>
+          <config:config-item config:name="VisibleBottom" config:type="long">329911</config:config-item>
           <config:config-item config:name="ZoomType" config:type="short">0</config:config-item>
           <config:config-item config:name="ViewLayoutColumns" config:type="short">1</config:config-item>
           <config:config-item config:name="ViewLayoutBookMode" config:type="boolean">false</config:config-item>
-          <config:config-item config:name="ZoomFactor" config:type="short">120</config:config-item>
-          <config:config-item config:name="IsSelectedFrame" config:type="boolean">false</config:config-item>
+          <config:config-item config:name="ZoomFactor" config:type="short">130</config:config-item>
+          <config:config-item config:name="IsSelectedFrame" config:type="boolean">true</config:config-item>
           <config:config-item config:name="KeepRatio" config:type="boolean">false</config:config-item>
           <config:config-item config:name="AnchoredTextOverflowLegacy" config:type="boolean">false</config:config-item>
           <config:config-item config:name="LegacySingleLineFontwork" config:type="boolean">false</config:config-item>
@@ -381,7 +1646,7 @@
       <config:config-item config:name="IgnoreTabsAndBlanksForLineCalculation" config:type="boolean">false</config:config-item>
       <config:config-item config:name="IgnoreHiddenCharsForLineCalculation" config:type="boolean">true</config:config-item>
       <config:config-item config:name="TabAtLeftIndentForParagraphsInList" config:type="boolean">false</config:config-item>
-      <config:config-item config:name="Rsid" config:type="int">10199972</config:config-item>
+      <config:config-item config:name="Rsid" config:type="int">11850036</config:config-item>
       <config:config-item config:name="RsidRoot" config:type="int">1709228</config:config-item>
       <config:config-item config:name="LoadReadonly" config:type="boolean">false</config:config-item>
       <config:config-item config:name="ClipAsCharacterAnchoredWriterFlyFrames" config:type="boolean">false</config:config-item>
@@ -559,6 +1824,9 @@
     <style:style style:name="Internet_20_link" style:display-name="Internet link" style:family="text">
       <style:text-properties fo:color="#000080" loext:opacity="100%" style:text-underline-style="solid" style:text-underline-width="auto" style:text-underline-color="font-color"/>
     </style:style>
+    <style:style style:name="Visited_20_Internet_20_Link" style:display-name="Visited Internet Link" style:family="text">
+      <style:text-properties fo:color="#800000" loext:opacity="100%" style:text-underline-style="solid" style:text-underline-width="auto" style:text-underline-color="font-color"/>
+    </style:style>
     <style:style style:name="Graphics" style:family="graphic">
       <style:graphic-properties text:anchor-type="paragraph" svg:x="0in" svg:y="0in" style:wrap="dynamic" style:number-wrapped-paragraphs="no-limit" style:wrap-contour="false" style:vertical-pos="top" style:vertical-rel="paragraph" style:horizontal-pos="center" style:horizontal-rel="paragraph" fo:background-color="transparent" draw:fill="none" draw:fill-color="#729fcf"/>
     </style:style>

</xml_diff>

<commit_message>
Update document and add aws manifest files
</commit_message>
<xml_diff>
--- a/kubernetes/documents/Application_Deployed_EKS_Apply_CICD_Jenkins.docx
+++ b/kubernetes/documents/Application_Deployed_EKS_Apply_CICD_Jenkins.docx
@@ -14,6 +14,7 @@
   <manifest:file-entry manifest:full-path="Pictures/10000001000003FB0000007DD7715D00.png" manifest:media-type="image/png"/>
   <manifest:file-entry manifest:full-path="Pictures/100000010000077F000004375F079551.png" manifest:media-type="image/png"/>
   <manifest:file-entry manifest:full-path="Pictures/10000001000004D8000000E0DA2BA841.png" manifest:media-type="image/png"/>
+  <manifest:file-entry manifest:full-path="Pictures/100000010000077A000003EB77967D7B.png" manifest:media-type="image/png"/>
   <manifest:file-entry manifest:full-path="Pictures/1000000100000776000003D909CC775D.png" manifest:media-type="image/png"/>
   <manifest:file-entry manifest:full-path="Pictures/10000001000007780000039B01C0A597.png" manifest:media-type="image/png"/>
   <manifest:file-entry manifest:full-path="Pictures/100000010000077F000003E074017003.png" manifest:media-type="image/png"/>
@@ -27,6 +28,15 @@
   <manifest:file-entry manifest:full-path="Pictures/100000010000077F000003E407218896.png" manifest:media-type="image/png"/>
   <manifest:file-entry manifest:full-path="Pictures/100000010000077F00000436497FBDA3.png" manifest:media-type="image/png"/>
   <manifest:file-entry manifest:full-path="Pictures/100000010000052000000078F57F1B03.png" manifest:media-type="image/png"/>
+  <manifest:file-entry manifest:full-path="Pictures/100000010000077F00000396784E4EC3.png" manifest:media-type="image/png"/>
+  <manifest:file-entry manifest:full-path="Pictures/1000000100000779000003DA4EBE41AA.png" manifest:media-type="image/png"/>
+  <manifest:file-entry manifest:full-path="Pictures/100000010000058E00000251EA34FD5A.png" manifest:media-type="image/png"/>
+  <manifest:file-entry manifest:full-path="Pictures/100000010000077F0000040331ABF3CE.png" manifest:media-type="image/png"/>
+  <manifest:file-entry manifest:full-path="Pictures/100000010000046D0000022B57AD1F5B.png" manifest:media-type="image/png"/>
+  <manifest:file-entry manifest:full-path="Pictures/1000000100000414000001E32C7CB37F.png" manifest:media-type="image/png"/>
+  <manifest:file-entry manifest:full-path="Pictures/100000010000074D000004246CEE5277.png" manifest:media-type="image/png"/>
+  <manifest:file-entry manifest:full-path="Pictures/100000010000073400000440194888EF.png" manifest:media-type="image/png"/>
+  <manifest:file-entry manifest:full-path="Pictures/100000010000074400000445BEB7A29D.png" manifest:media-type="image/png"/>
 </manifest:manifest>
 </file>
 
@@ -84,87 +94,155 @@
       <style:paragraph-properties fo:text-align="start" style:justify-single-word="false"/>
       <style:text-properties officeooo:paragraph-rsid="00a1e150"/>
     </style:style>
-    <style:style style:name="P11" style:family="paragraph" style:parent-style-name="Text_20_body">
+    <style:style style:name="P11" style:family="paragraph" style:parent-style-name="Standard">
+      <style:paragraph-properties fo:text-align="start" style:justify-single-word="false"/>
+      <style:text-properties officeooo:paragraph-rsid="00c947b5"/>
+    </style:style>
+    <style:style style:name="P12" style:family="paragraph" style:parent-style-name="Text_20_body">
+      <style:paragraph-properties fo:text-align="start" style:justify-single-word="false"/>
+      <style:text-properties officeooo:paragraph-rsid="00c947b5"/>
+    </style:style>
+    <style:style style:name="P13" style:family="paragraph" style:parent-style-name="Text_20_body">
+      <style:paragraph-properties fo:text-align="start" style:justify-single-word="false"/>
+      <style:text-properties officeooo:rsid="00c947b5" officeooo:paragraph-rsid="00c947b5"/>
+    </style:style>
+    <style:style style:name="P14" style:family="paragraph" style:parent-style-name="Text_20_body">
       <style:paragraph-properties fo:text-align="start" style:justify-single-word="false"/>
       <style:text-properties officeooo:rsid="00a4f55b" officeooo:paragraph-rsid="00a4f55b"/>
     </style:style>
-    <style:style style:name="P12" style:family="paragraph" style:parent-style-name="Text_20_body">
+    <style:style style:name="P15" style:family="paragraph" style:parent-style-name="Text_20_body">
       <style:paragraph-properties fo:text-align="start" style:justify-single-word="false"/>
       <style:text-properties fo:font-weight="bold" officeooo:rsid="00a4f55b" officeooo:paragraph-rsid="00a4f55b" style:font-weight-asian="bold" style:font-weight-complex="bold"/>
     </style:style>
-    <style:style style:name="P13" style:family="paragraph" style:parent-style-name="Text_20_body">
+    <style:style style:name="P16" style:family="paragraph" style:parent-style-name="Text_20_body">
       <style:paragraph-properties fo:text-align="start" style:justify-single-word="false"/>
       <style:text-properties officeooo:rsid="00a7fd90" officeooo:paragraph-rsid="00a7fd90"/>
     </style:style>
-    <style:style style:name="P14" style:family="paragraph" style:parent-style-name="Heading_20_3">
+    <style:style style:name="P17" style:family="paragraph" style:parent-style-name="Heading_20_3">
       <style:paragraph-properties fo:text-align="start" style:justify-single-word="false"/>
       <style:text-properties style:font-name="Liberation Serif" fo:font-size="12pt" fo:font-weight="normal" officeooo:rsid="00a7fd90" officeooo:paragraph-rsid="00a7fd90" style:font-size-asian="12pt" style:font-weight-asian="normal" style:font-size-complex="12pt" style:font-weight-complex="normal"/>
     </style:style>
-    <style:style style:name="P15" style:family="paragraph" style:parent-style-name="Text_20_body" style:list-style-name="L2">
+    <style:style style:name="P18" style:family="paragraph" style:parent-style-name="Text_20_body" style:list-style-name="L2">
       <style:text-properties style:font-name="Liberation Serif" officeooo:rsid="00a7fd90"/>
     </style:style>
-    <style:style style:name="P16" style:family="paragraph" style:parent-style-name="Text_20_body" style:list-style-name="L2">
+    <style:style style:name="P19" style:family="paragraph" style:parent-style-name="Text_20_body" style:list-style-name="L2">
       <style:text-properties officeooo:rsid="00a7fd90"/>
     </style:style>
-    <style:style style:name="P17" style:family="paragraph" style:parent-style-name="Text_20_body">
+    <style:style style:name="P20" style:family="paragraph" style:parent-style-name="Text_20_body">
       <style:paragraph-properties fo:text-align="start" style:justify-single-word="false"/>
       <style:text-properties officeooo:rsid="00a9a179" officeooo:paragraph-rsid="00a9a179"/>
     </style:style>
-    <style:style style:name="P18" style:family="paragraph" style:parent-style-name="Text_20_body">
+    <style:style style:name="P21" style:family="paragraph" style:parent-style-name="Text_20_body">
       <style:paragraph-properties fo:text-align="start" style:justify-single-word="false"/>
       <style:text-properties style:font-name="Liberation Serif" fo:font-size="12pt" officeooo:rsid="00a9a179" officeooo:paragraph-rsid="00a9a179" style:font-size-asian="12pt" style:font-size-complex="12pt"/>
     </style:style>
-    <style:style style:name="P19" style:family="paragraph" style:parent-style-name="Text_20_body" style:list-style-name="L3">
+    <style:style style:name="P22" style:family="paragraph" style:parent-style-name="Text_20_body" style:list-style-name="L3">
       <style:text-properties officeooo:paragraph-rsid="00a9a179"/>
     </style:style>
-    <style:style style:name="P20" style:family="paragraph" style:parent-style-name="Text_20_body">
+    <style:style style:name="P23" style:family="paragraph" style:parent-style-name="Text_20_body">
       <style:text-properties officeooo:paragraph-rsid="00a9a179"/>
     </style:style>
-    <style:style style:name="P21" style:family="paragraph" style:parent-style-name="Text_20_body">
+    <style:style style:name="P24" style:family="paragraph" style:parent-style-name="Text_20_body">
       <style:text-properties officeooo:rsid="00a9a179" officeooo:paragraph-rsid="00ab6ccf"/>
     </style:style>
-    <style:style style:name="P22" style:family="paragraph" style:parent-style-name="Text_20_body" style:list-style-name="L3">
+    <style:style style:name="P25" style:family="paragraph" style:parent-style-name="Text_20_body" style:list-style-name="L3">
       <style:text-properties officeooo:rsid="00a9a179" officeooo:paragraph-rsid="00a9a179"/>
     </style:style>
-    <style:style style:name="P23" style:family="paragraph" style:parent-style-name="Preformatted_20_Text" style:list-style-name="L3">
+    <style:style style:name="P26" style:family="paragraph" style:parent-style-name="Preformatted_20_Text" style:list-style-name="L3">
       <style:paragraph-properties fo:margin-left="0in" fo:margin-right="0in" fo:margin-top="0in" fo:margin-bottom="0.0972in" style:contextual-spacing="false" fo:line-height="115%" fo:text-indent="0in" style:auto-text-indent="false" style:writing-mode="lr-tb"/>
       <style:text-properties officeooo:rsid="00a9a179" officeooo:paragraph-rsid="00ac050c"/>
     </style:style>
-    <style:style style:name="P24" style:family="paragraph" style:parent-style-name="Preformatted_20_Text">
+    <style:style style:name="P27" style:family="paragraph" style:parent-style-name="Preformatted_20_Text">
       <style:paragraph-properties fo:margin-left="0in" fo:margin-right="0in" fo:margin-top="0in" fo:margin-bottom="0.0972in" style:contextual-spacing="false" fo:line-height="115%" fo:text-indent="0in" style:auto-text-indent="false" style:writing-mode="lr-tb"/>
       <style:text-properties officeooo:rsid="00a9a179" officeooo:paragraph-rsid="00ac050c"/>
     </style:style>
-    <style:style style:name="P25" style:family="paragraph" style:parent-style-name="Text_20_body" style:list-style-name="L3">
+    <style:style style:name="P28" style:family="paragraph" style:parent-style-name="Text_20_body" style:list-style-name="L3">
       <style:text-properties style:font-name="Liberation Serif" fo:font-size="12pt" officeooo:rsid="00a9a179" officeooo:paragraph-rsid="00ac050c" style:font-size-asian="12pt" style:font-size-complex="12pt"/>
     </style:style>
-    <style:style style:name="P26" style:family="paragraph" style:parent-style-name="Text_20_body" style:list-style-name="L3">
+    <style:style style:name="P29" style:family="paragraph" style:parent-style-name="Text_20_body" style:list-style-name="L3">
       <style:text-properties officeooo:rsid="00a9a179" officeooo:paragraph-rsid="00ac050c"/>
     </style:style>
-    <style:style style:name="P27" style:family="paragraph" style:parent-style-name="Text_20_body">
+    <style:style style:name="P30" style:family="paragraph" style:parent-style-name="Text_20_body">
       <style:text-properties officeooo:rsid="00a9a179" officeooo:paragraph-rsid="00ac050c"/>
     </style:style>
-    <style:style style:name="P28" style:family="paragraph" style:parent-style-name="Text_20_body" style:list-style-name="L3">
+    <style:style style:name="P31" style:family="paragraph" style:parent-style-name="Text_20_body" style:list-style-name="L3">
       <style:text-properties style:font-name="Liberation Serif" fo:font-size="12pt" fo:font-weight="normal" officeooo:rsid="00a9a179" officeooo:paragraph-rsid="00a9a179" style:font-size-asian="12pt" style:font-weight-asian="normal" style:font-size-complex="12pt" style:font-weight-complex="normal"/>
     </style:style>
-    <style:style style:name="P29" style:family="paragraph" style:parent-style-name="Text_20_body">
+    <style:style style:name="P32" style:family="paragraph" style:parent-style-name="Text_20_body">
       <style:text-properties style:font-name="Liberation Serif" fo:font-size="12pt" fo:font-weight="normal" officeooo:rsid="00a9a179" officeooo:paragraph-rsid="00a9a179" style:font-size-asian="12pt" style:font-weight-asian="normal" style:font-size-complex="12pt" style:font-weight-complex="normal"/>
     </style:style>
-    <style:style style:name="P30" style:family="paragraph" style:parent-style-name="Preformatted_20_Text" style:list-style-name="L3">
+    <style:style style:name="P33" style:family="paragraph" style:parent-style-name="Preformatted_20_Text" style:list-style-name="L3">
       <style:paragraph-properties fo:margin-left="0in" fo:margin-right="0in" fo:margin-top="0in" fo:margin-bottom="0.0972in" style:contextual-spacing="false" fo:line-height="115%" fo:text-indent="0in" style:auto-text-indent="false" style:writing-mode="lr-tb"/>
       <style:text-properties officeooo:rsid="00a9a179"/>
     </style:style>
-    <style:style style:name="P31" style:family="paragraph" style:parent-style-name="Text_20_body">
+    <style:style style:name="P34" style:family="paragraph" style:parent-style-name="Text_20_body">
       <style:paragraph-properties fo:text-align="start" style:justify-single-word="false"/>
       <style:text-properties officeooo:paragraph-rsid="00903d72"/>
     </style:style>
-    <style:style style:name="P32" style:family="paragraph" style:parent-style-name="Preformatted_20_Text">
+    <style:style style:name="P35" style:family="paragraph" style:parent-style-name="Text_20_body" style:list-style-name="L4"/>
+    <style:style style:name="P36" style:family="paragraph" style:parent-style-name="Text_20_body" style:list-style-name="L4">
+      <style:text-properties style:font-name="Liberation Serif"/>
+    </style:style>
+    <style:style style:name="P37" style:family="paragraph" style:parent-style-name="Text_20_body" style:list-style-name="L4">
+      <style:text-properties officeooo:paragraph-rsid="00b6ecd2"/>
+    </style:style>
+    <style:style style:name="P38" style:family="paragraph" style:parent-style-name="Text_20_body" style:list-style-name="L4">
+      <style:text-properties style:font-name="Liberation Serif" officeooo:paragraph-rsid="00b6ecd2"/>
+    </style:style>
+    <style:style style:name="P39" style:family="paragraph" style:parent-style-name="Text_20_body">
+      <style:paragraph-properties fo:text-align="start" style:justify-single-word="false"/>
+      <style:text-properties officeooo:rsid="00b6ecd2" officeooo:paragraph-rsid="00903d72"/>
+    </style:style>
+    <style:style style:name="P40" style:family="paragraph" style:parent-style-name="Text_20_body">
+      <style:paragraph-properties fo:text-align="start" style:justify-single-word="false"/>
+      <style:text-properties officeooo:rsid="00bac511" officeooo:paragraph-rsid="00bac511"/>
+    </style:style>
+    <style:style style:name="P41" style:family="paragraph" style:parent-style-name="Text_20_body">
+      <style:paragraph-properties fo:text-align="start" style:justify-single-word="false"/>
+      <style:text-properties officeooo:paragraph-rsid="00b715f0"/>
+    </style:style>
+    <style:style style:name="P42" style:family="paragraph" style:parent-style-name="Text_20_body" style:list-style-name="L4">
+      <style:text-properties officeooo:paragraph-rsid="00b715f0"/>
+    </style:style>
+    <style:style style:name="P43" style:family="paragraph" style:parent-style-name="Text_20_body">
+      <style:text-properties officeooo:paragraph-rsid="00b715f0"/>
+    </style:style>
+    <style:style style:name="P44" style:family="paragraph" style:parent-style-name="Preformatted_20_Text">
       <style:paragraph-properties fo:margin-left="0in" fo:margin-right="0in" fo:margin-top="0in" fo:margin-bottom="0.1965in" style:contextual-spacing="false" fo:line-height="115%" fo:text-indent="0in" style:auto-text-indent="false" style:writing-mode="lr-tb"/>
     </style:style>
-    <style:style style:name="P33" style:family="paragraph" style:parent-style-name="Text_20_body" style:list-style-name="L1">
+    <style:style style:name="P45" style:family="paragraph" style:parent-style-name="Text_20_body">
+      <style:paragraph-properties fo:text-align="start" style:justify-single-word="false"/>
+      <style:text-properties officeooo:rsid="00bece08" officeooo:paragraph-rsid="00bece08"/>
+    </style:style>
+    <style:style style:name="P46" style:family="paragraph" style:parent-style-name="Text_20_body">
+      <style:paragraph-properties fo:text-align="start" style:justify-single-word="false"/>
+      <style:text-properties officeooo:paragraph-rsid="00bece08"/>
+    </style:style>
+    <style:style style:name="P47" style:family="paragraph" style:parent-style-name="Text_20_body">
+      <style:paragraph-properties fo:text-align="start" style:justify-single-word="false"/>
+      <style:text-properties officeooo:paragraph-rsid="00d084aa"/>
+    </style:style>
+    <style:style style:name="P48" style:family="paragraph" style:parent-style-name="Preformatted_20_Text">
+      <style:paragraph-properties fo:margin-left="0in" fo:margin-right="0in" fo:margin-top="0in" fo:margin-bottom="0.1965in" style:contextual-spacing="false" fo:line-height="115%" fo:text-indent="0in" style:auto-text-indent="false" style:writing-mode="lr-tb"/>
+      <style:text-properties style:font-name="Liberation Serif"/>
+    </style:style>
+    <style:style style:name="P49" style:family="paragraph" style:parent-style-name="Preformatted_20_Text">
+      <style:paragraph-properties fo:margin-left="0in" fo:margin-right="0in" fo:margin-top="0in" fo:margin-bottom="0.1965in" style:contextual-spacing="false" fo:line-height="115%" fo:text-indent="0in" style:auto-text-indent="false" style:writing-mode="lr-tb"/>
+      <style:text-properties officeooo:paragraph-rsid="00d0a18d"/>
+    </style:style>
+    <style:style style:name="P50" style:family="paragraph" style:parent-style-name="Text_20_body">
+      <style:paragraph-properties fo:text-align="start" style:justify-single-word="false"/>
+      <style:text-properties style:font-name="Liberation Serif" officeooo:paragraph-rsid="00903d72"/>
+    </style:style>
+    <style:style style:name="P51" style:family="paragraph" style:parent-style-name="Text_20_body" style:list-style-name="L1">
+      <style:paragraph-properties fo:text-align="start" style:justify-single-word="false"/>
+      <style:text-properties style:font-name="Liberation Serif" officeooo:paragraph-rsid="00903d72"/>
+    </style:style>
+    <style:style style:name="P52" style:family="paragraph" style:parent-style-name="Text_20_body" style:list-style-name="L1">
       <style:paragraph-properties fo:text-align="start" style:justify-single-word="false"/>
       <style:text-properties officeooo:rsid="00b1288d" officeooo:paragraph-rsid="00b1288d"/>
     </style:style>
-    <style:style style:name="P34" style:family="paragraph" style:parent-style-name="Text_20_body">
+    <style:style style:name="P53" style:family="paragraph" style:parent-style-name="Text_20_body">
       <style:paragraph-properties fo:text-align="start" style:justify-single-word="false"/>
       <style:text-properties officeooo:paragraph-rsid="0092c248"/>
     </style:style>
@@ -244,73 +322,157 @@
       <style:text-properties fo:font-size="12pt" style:font-size-asian="12pt" style:font-size-complex="12pt"/>
     </style:style>
     <style:style style:name="T26" style:family="text">
+      <style:text-properties officeooo:rsid="00c947b5"/>
+    </style:style>
+    <style:style style:name="T27" style:family="text">
+      <style:text-properties fo:font-variant="normal" fo:text-transform="none" fo:color="#0a0a0a" loext:opacity="100%" fo:font-family="'Google Sans', Arial, sans-serif" fo:font-size="12pt" fo:letter-spacing="normal" fo:font-style="normal" fo:font-weight="normal"/>
+    </style:style>
+    <style:style style:name="T28" style:family="text">
       <style:text-properties fo:font-weight="normal" officeooo:rsid="00a7fd90" style:font-weight-asian="normal" style:font-weight-complex="normal"/>
     </style:style>
-    <style:style style:name="T27" style:family="text">
+    <style:style style:name="T29" style:family="text">
       <style:text-properties officeooo:rsid="00a7fd90"/>
     </style:style>
-    <style:style style:name="T28" style:family="text">
+    <style:style style:name="T30" style:family="text">
       <style:text-properties fo:font-weight="normal" style:font-weight-asian="normal" style:font-weight-complex="normal"/>
     </style:style>
-    <style:style style:name="T29" style:family="text">
+    <style:style style:name="T31" style:family="text">
       <style:text-properties style:font-name="Liberation Serif" fo:font-weight="normal" style:font-weight-asian="normal" style:font-weight-complex="normal"/>
     </style:style>
-    <style:style style:name="T30" style:family="text">
+    <style:style style:name="T32" style:family="text">
       <style:text-properties style:font-name="Liberation Serif" fo:font-weight="bold" style:font-weight-asian="bold" style:font-weight-complex="bold"/>
     </style:style>
-    <style:style style:name="T31" style:family="text">
+    <style:style style:name="T33" style:family="text">
       <style:text-properties style:font-name="Liberation Serif" officeooo:rsid="00a820c8"/>
     </style:style>
-    <style:style style:name="T32" style:family="text">
+    <style:style style:name="T34" style:family="text">
       <style:text-properties style:font-name="Liberation Serif" fo:font-size="12pt" fo:font-weight="normal" officeooo:rsid="00a9a179" style:font-size-asian="12pt" style:font-weight-asian="normal" style:font-size-complex="12pt" style:font-weight-complex="normal"/>
     </style:style>
-    <style:style style:name="T33" style:family="text">
+    <style:style style:name="T35" style:family="text">
       <style:text-properties style:font-name="Liberation Serif" fo:font-size="12pt" fo:font-weight="bold" officeooo:rsid="00a9a179" style:font-size-asian="12pt" style:font-weight-asian="bold" style:font-size-complex="12pt" style:font-weight-complex="bold"/>
     </style:style>
-    <style:style style:name="T34" style:family="text">
+    <style:style style:name="T36" style:family="text">
       <style:text-properties style:font-name="Liberation Serif" fo:font-size="12pt" fo:font-weight="normal" style:font-size-asian="12pt" style:font-weight-asian="normal" style:font-size-complex="12pt" style:font-weight-complex="normal"/>
     </style:style>
-    <style:style style:name="T35" style:family="text">
+    <style:style style:name="T37" style:family="text">
       <style:text-properties style:font-name="Liberation Serif" fo:font-size="12pt" officeooo:rsid="00a9a179" style:font-size-asian="12pt" style:font-size-complex="12pt"/>
     </style:style>
-    <style:style style:name="T36" style:family="text">
+    <style:style style:name="T38" style:family="text">
       <style:text-properties style:font-name="Liberation Serif" officeooo:rsid="00a9a179" style:font-size-asian="12pt"/>
     </style:style>
-    <style:style style:name="T37" style:family="text">
+    <style:style style:name="T39" style:family="text">
       <style:text-properties style:font-name="Liberation Serif" fo:font-size="12pt" fo:font-weight="normal" officeooo:rsid="00a9a8a9" style:font-size-asian="12pt" style:font-weight-asian="normal" style:font-size-complex="12pt" style:font-weight-complex="normal"/>
     </style:style>
-    <style:style style:name="T38" style:family="text">
+    <style:style style:name="T40" style:family="text">
       <style:text-properties style:font-name="Liberation Serif" fo:font-size="12pt" officeooo:rsid="00a9a8a9" style:font-size-asian="12pt" style:font-size-complex="12pt"/>
     </style:style>
-    <style:style style:name="T39" style:family="text">
+    <style:style style:name="T41" style:family="text">
       <style:text-properties style:font-name="Liberation Serif" fo:font-size="12pt" fo:font-weight="bold" officeooo:rsid="00a9a8a9" style:font-size-asian="12pt" style:font-weight-asian="bold" style:font-size-complex="12pt" style:font-weight-complex="bold"/>
     </style:style>
-    <style:style style:name="T40" style:family="text">
+    <style:style style:name="T42" style:family="text">
       <style:text-properties style:font-name="Liberation Serif" fo:font-size="12pt" officeooo:rsid="00ab6ccf" style:font-size-asian="12pt" style:font-size-complex="12pt"/>
     </style:style>
-    <style:style style:name="T41" style:family="text">
+    <style:style style:name="T43" style:family="text">
       <style:text-properties style:font-name="Liberation Serif" fo:font-size="12pt" fo:font-weight="normal" officeooo:rsid="00ab6ccf" style:font-size-asian="12pt" style:font-weight-asian="normal" style:font-size-complex="12pt" style:font-weight-complex="normal"/>
     </style:style>
-    <style:style style:name="T42" style:family="text">
+    <style:style style:name="T44" style:family="text">
       <style:text-properties style:font-name="Liberation Serif" fo:font-size="12pt" fo:font-weight="bold" style:font-size-asian="12pt" style:font-weight-asian="bold" style:font-size-complex="12pt" style:font-weight-complex="bold"/>
     </style:style>
-    <style:style style:name="T43" style:family="text">
+    <style:style style:name="T45" style:family="text">
       <style:text-properties style:font-name="Liberation Serif" fo:font-size="12pt" fo:font-style="normal" fo:font-weight="bold" style:font-size-asian="12pt" style:font-style-asian="normal" style:font-weight-asian="bold" style:font-size-complex="12pt" style:font-style-complex="normal" style:font-weight-complex="bold"/>
     </style:style>
-    <style:style style:name="T44" style:family="text">
+    <style:style style:name="T46" style:family="text">
       <style:text-properties style:font-name="Liberation Serif" fo:font-size="12pt" fo:font-style="normal" fo:font-weight="bold" officeooo:rsid="00ab6ccf" style:font-size-asian="12pt" style:font-style-asian="normal" style:font-weight-asian="bold" style:font-size-complex="12pt" style:font-style-complex="normal" style:font-weight-complex="bold"/>
     </style:style>
-    <style:style style:name="T45" style:family="text">
+    <style:style style:name="T47" style:family="text">
       <style:text-properties style:font-name="Liberation Serif" fo:font-size="12pt" fo:font-weight="normal" officeooo:rsid="00ac050c" style:font-size-asian="12pt" style:font-weight-asian="normal" style:font-size-complex="12pt" style:font-weight-complex="normal"/>
     </style:style>
-    <style:style style:name="T46" style:family="text">
+    <style:style style:name="T48" style:family="text">
       <style:text-properties officeooo:rsid="00ac050c"/>
     </style:style>
-    <style:style style:name="T47" style:family="text">
+    <style:style style:name="T49" style:family="text">
       <style:text-properties officeooo:rsid="00b1288d"/>
     </style:style>
-    <style:style style:name="T48" style:family="text">
+    <style:style style:name="T50" style:family="text">
+      <style:text-properties style:font-name="Liberation Serif" fo:font-weight="normal" officeooo:rsid="00b537ce" style:font-weight-asian="normal" style:font-weight-complex="normal"/>
+    </style:style>
+    <style:style style:name="T51" style:family="text">
+      <style:text-properties style:font-name="Liberation Serif" officeooo:rsid="00b537ce"/>
+    </style:style>
+    <style:style style:name="T52" style:family="text">
+      <style:text-properties officeooo:rsid="00b537ce"/>
+    </style:style>
+    <style:style style:name="T53" style:family="text">
+      <style:text-properties officeooo:rsid="00b715f0"/>
+    </style:style>
+    <style:style style:name="T54" style:family="text">
+      <style:text-properties fo:font-weight="bold" officeooo:rsid="00b715f0" style:font-weight-asian="bold" style:font-weight-complex="bold"/>
+    </style:style>
+    <style:style style:name="T55" style:family="text">
+      <style:text-properties fo:font-weight="bold" officeooo:rsid="00b909b8" style:font-weight-asian="bold" style:font-weight-complex="bold"/>
+    </style:style>
+    <style:style style:name="T56" style:family="text">
+      <style:text-properties style:font-name="Liberation Serif" fo:font-weight="normal" officeooo:rsid="00b715f0" style:font-weight-asian="normal" style:font-weight-complex="normal"/>
+    </style:style>
+    <style:style style:name="T57" style:family="text">
+      <style:text-properties style:font-name="Liberation Serif" officeooo:rsid="00b715f0"/>
+    </style:style>
+    <style:style style:name="T58" style:family="text">
+      <style:text-properties officeooo:rsid="00b8487f"/>
+    </style:style>
+    <style:style style:name="T59" style:family="text">
+      <style:text-properties style:font-name="Liberation Serif" officeooo:rsid="00b8ac73"/>
+    </style:style>
+    <style:style style:name="T60" style:family="text">
+      <style:text-properties style:font-name="Liberation Serif" officeooo:rsid="00b909b8"/>
+    </style:style>
+    <style:style style:name="T61" style:family="text">
+      <style:text-properties officeooo:rsid="00b909b8"/>
+    </style:style>
+    <style:style style:name="T62" style:family="text">
+      <style:text-properties style:font-name="Liberation Serif" fo:font-size="12pt" officeooo:rsid="00b909b8" style:font-size-asian="12pt" style:font-size-complex="12pt"/>
+    </style:style>
+    <style:style style:name="T63" style:family="text">
+      <style:text-properties style:font-name="Liberation Serif" fo:font-weight="bold" officeooo:rsid="00bac511" style:font-weight-asian="bold" style:font-weight-complex="bold"/>
+    </style:style>
+    <style:style style:name="T64" style:family="text">
+      <style:text-properties style:font-name="Liberation Serif" fo:font-weight="normal" officeooo:rsid="00bac511" style:font-weight-asian="normal" style:font-weight-complex="normal"/>
+    </style:style>
+    <style:style style:name="T65" style:family="text">
+      <style:text-properties style:font-name="Liberation Serif" fo:font-weight="normal" officeooo:rsid="00bd45b5" style:font-weight-asian="normal" style:font-weight-complex="normal"/>
+    </style:style>
+    <style:style style:name="T66" style:family="text">
+      <style:text-properties officeooo:rsid="00bece08"/>
+    </style:style>
+    <style:style style:name="T67" style:family="text">
+      <style:text-properties fo:font-weight="bold" officeooo:rsid="00bece08" style:font-weight-asian="bold" style:font-weight-complex="bold"/>
+    </style:style>
+    <style:style style:name="T68" style:family="text">
+      <style:text-properties style:font-name="Liberation Serif" fo:font-size="12pt" officeooo:rsid="00bece08" style:font-size-asian="12pt" style:font-size-complex="12pt"/>
+    </style:style>
+    <style:style style:name="T69" style:family="text">
+      <style:text-properties style:font-name="Liberation Serif" fo:font-size="12pt" officeooo:rsid="00bf841a" style:font-size-asian="12pt" style:font-size-complex="12pt"/>
+    </style:style>
+    <style:style style:name="T70" style:family="text">
+      <style:text-properties style:font-name="Liberation Serif" fo:font-size="12pt" fo:font-style="normal" fo:font-weight="bold" officeooo:rsid="00bf841a" style:font-size-asian="12pt" style:font-style-asian="normal" style:font-weight-asian="bold" style:font-size-complex="12pt" style:font-style-complex="normal" style:font-weight-complex="bold"/>
+    </style:style>
+    <style:style style:name="T71" style:family="text">
+      <style:text-properties style:font-name="Liberation Serif" fo:font-size="12pt" fo:font-style="normal" fo:font-weight="normal" officeooo:rsid="00bf841a" style:font-size-asian="12pt" style:font-style-asian="normal" style:font-weight-asian="normal" style:font-size-complex="12pt" style:font-style-complex="normal" style:font-weight-complex="normal"/>
+    </style:style>
+    <style:style style:name="T72" style:family="text">
+      <style:text-properties style:font-name="Liberation Serif" fo:font-size="12pt" fo:font-weight="bold" officeooo:rsid="00bece08" style:font-size-asian="12pt" style:font-weight-asian="bold" style:font-size-complex="12pt" style:font-weight-complex="bold"/>
+    </style:style>
+    <style:style style:name="T73" style:family="text">
+      <style:text-properties style:font-name="Liberation Serif" fo:font-size="12pt" fo:font-weight="normal" officeooo:rsid="00bf841a" style:font-size-asian="12pt" style:font-weight-asian="normal" style:font-size-complex="12pt" style:font-weight-complex="normal"/>
+    </style:style>
+    <style:style style:name="T74" style:family="text">
       <style:text-properties style:font-name="Liberation Serif" fo:font-size="12pt" officeooo:rsid="00b1288d" style:font-size-asian="12pt" style:font-size-complex="12pt"/>
+    </style:style>
+    <style:style style:name="T75" style:family="text">
+      <style:text-properties style:font-name="Liberation Serif" fo:font-size="12pt" officeooo:rsid="00d084aa" style:font-size-asian="12pt" style:font-size-complex="12pt"/>
+    </style:style>
+    <style:style style:name="T76" style:family="text">
+      <style:text-properties style:font-name="Liberation Serif" fo:font-size="12pt" fo:font-weight="normal" officeooo:rsid="00d0a18d" style:font-size-asian="12pt" style:font-weight-asian="normal" style:font-size-complex="12pt" style:font-weight-complex="normal"/>
     </style:style>
     <style:style style:name="fr1" style:family="graphic" style:parent-style-name="Graphics">
       <style:graphic-properties style:mirror="none" fo:clip="rect(0in, 0in, 0in, 0in)" draw:luminance="0%" draw:contrast="0%" draw:red="0%" draw:green="0%" draw:blue="0%" draw:gamma="100%" draw:color-inversion="false" draw:image-opacity="100%" draw:color-mode="standard"/>
@@ -323,6 +485,9 @@
     </style:style>
     <style:style style:name="fr4" style:family="graphic" style:parent-style-name="Graphics">
       <style:graphic-properties style:horizontal-pos="center" style:horizontal-rel="paragraph" style:mirror="none" fo:clip="rect(0in, 0in, 0in, 0in)" draw:luminance="0%" draw:contrast="0%" draw:red="0%" draw:green="0%" draw:blue="0%" draw:gamma="100%" draw:color-inversion="false" draw:image-opacity="100%" draw:color-mode="standard"/>
+    </style:style>
+    <style:style style:name="fr5" style:family="graphic" style:parent-style-name="Graphics">
+      <style:graphic-properties style:vertical-pos="from-top" style:vertical-rel="paragraph" style:horizontal-pos="from-left" style:horizontal-rel="paragraph" style:mirror="none" fo:clip="rect(0in, 0in, 0in, 0in)" draw:luminance="0%" draw:contrast="0%" draw:red="0%" draw:green="0%" draw:blue="0%" draw:gamma="100%" draw:color-inversion="false" draw:image-opacity="100%" draw:color-mode="standard"/>
     </style:style>
     <text:list-style style:name="L1">
       <text:list-level-style-number text:level="1" text:style-name="Numbering_20_Symbols" loext:num-list-format="%1%." style:num-suffix="." style:num-format="1">
@@ -389,7 +554,7 @@
       </text:list-level-style-number>
     </text:list-style>
     <text:list-style style:name="L3">
-      <text:list-level-style-bullet text:level="1" text:style-name="Bullet_20_Symbols" text:bullet-char="●">
+      <text:list-level-style-bullet text:level="1" text:style-name="Bullet_20_Symbols" loext:num-list-format="%1%" text:bullet-char="●">
         <style:list-level-properties text:space-before="0.2961in" text:min-label-width="0.1965in"/>
         <style:text-properties style:font-name="OpenSymbol"/>
       </text:list-level-style-bullet>
@@ -420,6 +585,38 @@
       <text:list-level-style-bullet text:level="10" text:style-name="Bullet_20_Symbols" loext:num-list-format="%10%." style:num-suffix="." text:bullet-char="•">
         <style:list-level-properties text:space-before="4.7272in" text:min-label-width="0.1965in"/>
       </text:list-level-style-bullet>
+    </text:list-style>
+    <text:list-style style:name="L4">
+      <text:list-level-style-number text:level="1" text:style-name="Numbering_20_Symbols" loext:num-list-format="%1%." style:num-suffix="." style:num-format="1">
+        <style:list-level-properties text:space-before="0.2961in" text:min-label-width="0.1965in"/>
+      </text:list-level-style-number>
+      <text:list-level-style-number text:level="2" text:style-name="Numbering_20_Symbols" loext:num-list-format="%2%." style:num-suffix="." style:num-format="1">
+        <style:list-level-properties text:space-before="0.7882in" text:min-label-width="0.1965in"/>
+      </text:list-level-style-number>
+      <text:list-level-style-number text:level="3" text:style-name="Numbering_20_Symbols" loext:num-list-format="%3%." style:num-suffix="." style:num-format="1">
+        <style:list-level-properties text:space-before="1.2807in" text:min-label-width="0.1965in"/>
+      </text:list-level-style-number>
+      <text:list-level-style-number text:level="4" text:style-name="Numbering_20_Symbols" loext:num-list-format="%4%." style:num-suffix="." style:num-format="1">
+        <style:list-level-properties text:space-before="1.7728in" text:min-label-width="0.1965in"/>
+      </text:list-level-style-number>
+      <text:list-level-style-number text:level="5" text:style-name="Numbering_20_Symbols" loext:num-list-format="%5%." style:num-suffix="." style:num-format="1">
+        <style:list-level-properties text:space-before="2.2654in" text:min-label-width="0.1965in"/>
+      </text:list-level-style-number>
+      <text:list-level-style-number text:level="6" text:style-name="Numbering_20_Symbols" loext:num-list-format="%6%." style:num-suffix="." style:num-format="1">
+        <style:list-level-properties text:space-before="2.7579in" text:min-label-width="0.1965in"/>
+      </text:list-level-style-number>
+      <text:list-level-style-number text:level="7" text:style-name="Numbering_20_Symbols" loext:num-list-format="%7%." style:num-suffix="." style:num-format="1">
+        <style:list-level-properties text:space-before="3.25in" text:min-label-width="0.1965in"/>
+      </text:list-level-style-number>
+      <text:list-level-style-number text:level="8" text:style-name="Numbering_20_Symbols" loext:num-list-format="%8%." style:num-suffix="." style:num-format="1">
+        <style:list-level-properties text:space-before="3.7425in" text:min-label-width="0.1965in"/>
+      </text:list-level-style-number>
+      <text:list-level-style-number text:level="9" text:style-name="Numbering_20_Symbols" loext:num-list-format="%9%." style:num-suffix="." style:num-format="1">
+        <style:list-level-properties text:space-before="4.2346in" text:min-label-width="0.1965in"/>
+      </text:list-level-style-number>
+      <text:list-level-style-number text:level="10" text:style-name="Numbering_20_Symbols" loext:num-list-format="%10%." style:num-suffix="." style:num-format="1">
+        <style:list-level-properties text:space-before="4.7272in" text:min-label-width="0.1965in"/>
+      </text:list-level-style-number>
     </text:list-style>
   </office:automatic-styles>
   <office:body>
@@ -564,12 +761,13 @@
           <text:span text:style-name="T11"/>
         </text:span>
       </text:p>
-      <text:list xml:id="list184459442198536" text:continue-numbering="true" text:style-name="L1">
+      <text:list xml:id="list212355665960044" text:continue-numbering="true" text:style-name="L1">
         <text:list-item>
           <text:p text:style-name="P5">Check AWS CLI authentication:</text:p>
         </text:list-item>
       </text:list>
       <text:p text:style-name="P8">
+        <text:soft-page-break/>
         <text:tab/>
         - Create an 
         <text:span text:style-name="T5">IAM</text:span>
@@ -605,10 +803,9 @@
         <draw:frame draw:style-name="fr3" draw:name="Image4" text:anchor-type="char" svg:width="6.9252in" svg:height="3.5799in" draw:z-index="1">
           <draw:image xlink:href="Pictures/100000010000077F000003E074017003.png" xlink:type="simple" xlink:show="embed" xlink:actuate="onLoad" draw:mime-type="image/png"/>
         </draw:frame>
-        <text:soft-page-break/>
-      </text:p>
-      <text:p text:style-name="P8">
-        <draw:frame draw:style-name="fr1" draw:name="Image5" text:anchor-type="char" svg:width="6.9252in" svg:height="3.3417in" draw:z-index="2">
+      </text:p>
+      <text:p text:style-name="P8">
+        <draw:frame draw:style-name="fr3" draw:name="Image5" text:anchor-type="char" svg:width="6.9252in" svg:height="3.3417in" draw:z-index="2">
           <draw:image xlink:href="Pictures/10000001000007780000039B01C0A597.png" xlink:type="simple" xlink:show="embed" xlink:actuate="onLoad" draw:mime-type="image/png"/>
         </draw:frame>
       </text:p>
@@ -746,7 +943,15 @@
       </text:p>
       <text:p text:style-name="P8">
         <text:s text:c="8"/>
-        "ec2:ModifyVpcAttribute"
+        "ec2:ModifyVpcAttribute",
+      </text:p>
+      <text:p text:style-name="P8">
+        <text:s text:c="8"/>
+        “ec2:DescribeAvailabilityZones”,
+      </text:p>
+      <text:p text:style-name="P8">
+        <text:s text:c="8"/>
+        “ec2:DescribeSecurityGroups”
       </text:p>
       <text:p text:style-name="P8">
         <text:s text:c="6"/>
@@ -825,6 +1030,7 @@
         },
       </text:p>
       <text:p text:style-name="P8">
+        <text:soft-page-break/>
         <text:s text:c="4"/>
         {
       </text:p>
@@ -833,7 +1039,6 @@
         "Sid": "EC2ForEKSNodes",
       </text:p>
       <text:p text:style-name="P8">
-        <text:soft-page-break/>
         <text:s text:c="6"/>
         "Effect": "Allow",
       </text:p>
@@ -946,6 +1151,7 @@
         "Sid": "IAMRoleForEKS",
       </text:p>
       <text:p text:style-name="P8">
+        <text:soft-page-break/>
         <text:s text:c="6"/>
         "Effect": "Allow",
       </text:p>
@@ -954,7 +1160,6 @@
         "Action": [
       </text:p>
       <text:p text:style-name="P8">
-        <text:soft-page-break/>
         <text:s text:c="8"/>
         "iam:CreateRole",
       </text:p>
@@ -988,7 +1193,7 @@
       </text:p>
       <text:p text:style-name="P8">
         <text:s text:c="6"/>
-        "Resource": "*"
+        "Resource": "arn:aws:iam::341641263178:user/terraform-provisioner"
       </text:p>
       <text:p text:style-name="P8">
         <text:s text:c="4"/>
@@ -1067,6 +1272,7 @@
         "aps:CreateWorkspace",
       </text:p>
       <text:p text:style-name="P8">
+        <text:soft-page-break/>
         <text:s text:c="10"/>
         "aps:DeleteWorkspace",
       </text:p>
@@ -1075,7 +1281,6 @@
         "aps:DescribeWorkspace",
       </text:p>
       <text:p text:style-name="P8">
-        <text:soft-page-break/>
         <text:s text:c="10"/>
         "aps:ListWorkspaces",
       </text:p>
@@ -1113,6 +1318,60 @@
       </text:p>
       <text:p text:style-name="P8">
         <text:s text:c="4"/>
+        },
+      </text:p>
+      <text:p text:style-name="P8">
+        <text:s text:c="4"/>
+        <text:span text:style-name="T26">{</text:span>
+      </text:p>
+      <text:p text:style-name="P11">
+        <text:s text:c="7"/>
+        "Sid": "
+        <text:span text:style-name="T27">AWSSystemsManager</text:span>
+        ",
+      </text:p>
+      <text:p text:style-name="P12">
+        <text:s text:c="7"/>
+        "Effect": "Allow",
+      </text:p>
+      <text:p text:style-name="P12">
+        <text:s text:c="7"/>
+        "Action": [
+      </text:p>
+      <text:p text:style-name="P8">
+        <text:tab/>
+        "ssm:GetParameter",
+      </text:p>
+      <text:p text:style-name="P8">
+        <text:s text:c="8"/>
+        <text:tab/>
+        "ssm:GetParameters",
+      </text:p>
+      <text:p text:style-name="P8">
+        <text:s text:c="8"/>
+        <text:tab/>
+        "ssm:GetParametersByPath"
+      </text:p>
+      <text:p text:style-name="P8">
+        <text:s text:c="7"/>
+        <text:span text:style-name="T26">],</text:span>
+      </text:p>
+      <text:p text:style-name="P8">
+        <text:s text:c="7"/>
+        "Resource": [
+      </text:p>
+      <text:p text:style-name="P8">
+        <text:soft-page-break/>
+        <text:s text:c="8"/>
+        <text:tab/>
+        "arn:aws:ssm:*:*:parameter/aws/service/eks/*"
+      </text:p>
+      <text:p text:style-name="P8">
+        <text:s text:c="7"/>
+        ]
+      </text:p>
+      <text:p text:style-name="P13">
+        <text:s text:c="4"/>
         }
       </text:p>
       <text:p text:style-name="P8">
@@ -1121,23 +1380,23 @@
       </text:p>
       <text:p text:style-name="P8">}</text:p>
       <text:p text:style-name="P8"/>
-      <text:p text:style-name="P11">
+      <text:p text:style-name="P14">
         <draw:frame draw:style-name="fr3" draw:name="Image7" text:anchor-type="char" svg:width="6.9252in" svg:height="3.5756in" draw:z-index="3">
           <draw:image xlink:href="Pictures/1000000100000779000003DC35A4925E.png" xlink:type="simple" xlink:show="embed" xlink:actuate="onLoad" draw:mime-type="image/png"/>
         </draw:frame>
       </text:p>
-      <text:p text:style-name="P12">
-        <text:span text:style-name="T26">+ In the step 2</text:span>
-        <text:span text:style-name="T27"> (</text:span>
+      <text:p text:style-name="P15">
+        <text:span text:style-name="T28">+ In the step 2</text:span>
+        <text:span text:style-name="T29"> (</text:span>
         Review and Create
-        <text:span text:style-name="T27">) </text:span>
-        <text:span text:style-name="T26">in task</text:span>
-        <text:span text:style-name="T27"> Create</text:span>
-        <text:span text:style-name="T27">p</text:span>
+        <text:span text:style-name="T29">) </text:span>
+        <text:span text:style-name="T28">in task</text:span>
+        <text:span text:style-name="T29"> Create</text:span>
+        <text:span text:style-name="T29">p</text:span>
         olicy: 
       </text:p>
-      <text:p text:style-name="P12">
-        <text:span text:style-name="T28">
+      <text:p text:style-name="P15">
+        <text:span text:style-name="T30">
           <text:tab/>
           Name and describe for the policty and click 
         </text:span>
@@ -1145,54 +1404,55 @@
       </text:p>
       <text:p text:style-name="P8"/>
       <text:p text:style-name="P8"/>
-      <text:p text:style-name="P8">
-        <text:soft-page-break/>
-      </text:p>
-      <text:p text:style-name="P13">
+      <text:p text:style-name="P8"/>
+      <text:p text:style-name="P16">
         <draw:frame draw:style-name="fr3" draw:name="Image8" text:anchor-type="char" svg:width="6.9252in" svg:height="3.272in" draw:z-index="5">
           <draw:image xlink:href="Pictures/100000010000077E0000038AC3BD0A0B.png" xlink:type="simple" xlink:show="embed" xlink:actuate="onLoad" draw:mime-type="image/png"/>
         </draw:frame>
       </text:p>
-      <text:h text:style-name="P14" text:outline-level="3">+ Attach this new policy to your IAM User:</text:h>
+      <text:h text:style-name="P17" text:outline-level="3">
+        <text:soft-page-break/>
+        + Attach this new policy to your IAM User:
+      </text:h>
       <text:list text:style-name="L2">
         <text:list-item>
-          <text:p text:style-name="P15">Go back to your user creation tab.</text:p>
+          <text:p text:style-name="P18">Go back to your user creation tab.</text:p>
         </text:list-item>
         <text:list-item>
-          <text:p text:style-name="P16">
+          <text:p text:style-name="P19">
             <text:span text:style-name="T10">Click </text:span>
             <text:span text:style-name="Strong_20_Emphasis">
-              <text:span text:style-name="T29">Refresh</text:span>
+              <text:span text:style-name="T31">Refresh</text:span>
             </text:span>
             <text:span text:style-name="T10"> (top right of the policy list).</text:span>
           </text:p>
         </text:list-item>
         <text:list-item>
-          <text:p text:style-name="P16">
+          <text:p text:style-name="P19">
             <text:span text:style-name="T10">Search for </text:span>
             <text:span text:style-name="Source_20_Text">
-              <text:span text:style-name="T30">TerraformEKSRestrictedPolicy</text:span>
+              <text:span text:style-name="T32">TerraformEKSRestrictedPolicy</text:span>
             </text:span>
             <text:span text:style-name="T10">.</text:span>
           </text:p>
         </text:list-item>
         <text:list-item>
-          <text:p text:style-name="P15">Check the box to attach it.</text:p>
+          <text:p text:style-name="P18">Check the box to attach it.</text:p>
         </text:list-item>
         <text:list-item>
-          <text:p text:style-name="P16">
+          <text:p text:style-name="P19">
             <text:span text:style-name="T10">Continue to the step 3 (</text:span>
             <text:span text:style-name="Strong_20_Emphasis">
               <text:span text:style-name="T10">Review and create) </text:span>
             </text:span>
             <text:span text:style-name="Strong_20_Emphasis">
-              <text:span text:style-name="T31">=&gt;</text:span>
+              <text:span text:style-name="T33">=&gt;</text:span>
             </text:span>
             <text:span text:style-name="Strong_20_Emphasis">
               <text:span text:style-name="T10"> </text:span>
             </text:span>
             <text:span text:style-name="Strong_20_Emphasis">
-              <text:span text:style-name="T29">click</text:span>
+              <text:span text:style-name="T31">click</text:span>
             </text:span>
             <text:span text:style-name="Strong_20_Emphasis">
               <text:span text:style-name="T10"> Create user</text:span>
@@ -1201,214 +1461,212 @@
           </text:p>
         </text:list-item>
       </text:list>
-      <text:p text:style-name="P13">
-        <draw:frame draw:style-name="fr1" draw:name="Image9" text:anchor-type="char" svg:width="6.9252in" svg:height="3.3508in" draw:z-index="6">
+      <text:p text:style-name="P16">
+        <draw:frame draw:style-name="fr3" draw:name="Image9" text:anchor-type="char" svg:width="6.9252in" svg:height="3.3508in" draw:z-index="6">
           <draw:image xlink:href="Pictures/10000001000007720000039BD96D4FB6.png" xlink:type="simple" xlink:show="embed" xlink:actuate="onLoad" draw:mime-type="image/png"/>
         </draw:frame>
       </text:p>
-      <text:p text:style-name="P17">
-        <draw:frame draw:style-name="fr1" draw:name="Image10" text:anchor-type="char" svg:width="6.9252in" svg:height="3.5898in" draw:z-index="7">
+      <text:p text:style-name="P20">
+        <draw:frame draw:style-name="fr3" draw:name="Image10" text:anchor-type="char" svg:width="6.9252in" svg:height="3.5898in" draw:z-index="7">
           <draw:image xlink:href="Pictures/100000010000077F000003E323115873.png" xlink:type="simple" xlink:show="embed" xlink:actuate="onLoad" draw:mime-type="image/png"/>
         </draw:frame>
+      </text:p>
+      <text:p text:style-name="P21">
         <text:soft-page-break/>
-      </text:p>
-      <text:p text:style-name="P18">- Download Access Keys:</text:p>
+        - Download Access Keys:
+      </text:p>
       <text:list text:style-name="L3">
         <text:list-item>
-          <text:p text:style-name="P19">
-            <text:span text:style-name="T32">Download the </text:span>
+          <text:p text:style-name="P22">
+            <text:span text:style-name="T34">Download the </text:span>
             <text:span text:style-name="Source_20_Text">
-              <text:span text:style-name="T32">csv</text:span>
-            </text:span>
-            <text:span text:style-name="T32"> file containing your </text:span>
-            <text:span text:style-name="Strong_20_Emphasis">
-              <text:span text:style-name="T33">Access Key ID</text:span>
-            </text:span>
-            <text:span text:style-name="T32"> and </text:span>
-            <text:span text:style-name="Strong_20_Emphasis">
-              <text:span text:style-name="T33">Secret Access Key</text:span>
-            </text:span>
-            <text:span text:style-name="Strong_20_Emphasis">
-              <text:span text:style-name="T32">. </text:span>
+              <text:span text:style-name="T34">csv</text:span>
+            </text:span>
+            <text:span text:style-name="T34"> file containing your </text:span>
+            <text:span text:style-name="Strong_20_Emphasis">
+              <text:span text:style-name="T35">Access Key ID</text:span>
+            </text:span>
+            <text:span text:style-name="T34"> and </text:span>
+            <text:span text:style-name="Strong_20_Emphasis">
+              <text:span text:style-name="T35">Secret Access Key</text:span>
+            </text:span>
+            <text:span text:style-name="Strong_20_Emphasis">
+              <text:span text:style-name="T34">. </text:span>
             </text:span>
           </text:p>
         </text:list-item>
         <text:list-item>
-          <text:p text:style-name="P19">
-            <text:span text:style-name="Strong_20_Emphasis">
-              <text:span text:style-name="T32">If</text:span>
-            </text:span>
-            <text:span text:style-name="Strong_20_Emphasis">
-              <text:span text:style-name="T34"> you created the IAM user, you selected “Password – AWS Management Console access” instead of “Access key – Programmatic access.”</text:span>
+          <text:p text:style-name="P22">
+            <text:span text:style-name="Strong_20_Emphasis">
+              <text:span text:style-name="T34">If</text:span>
+            </text:span>
+            <text:span text:style-name="Strong_20_Emphasis">
+              <text:span text:style-name="T36"> you created the IAM user, you selected “Password – AWS Management Console access” instead of “Access key – Programmatic access.”</text:span>
             </text:span>
             <text:span text:style-name="Strong_20_Emphasis">
               <text:span text:style-name="T23"> </text:span>
             </text:span>
           </text:p>
-          <text:p text:style-name="P19">
-            <text:span text:style-name="Strong_20_Emphasis">
-              <text:span text:style-name="T35">=&gt; </text:span>
-            </text:span>
-            <text:span text:style-name="Strong_20_Emphasis">
-              <text:span text:style-name="T32">In the CSV File doesn’t contain access keys</text:span>
-            </text:span>
-            <text:span text:style-name="Strong_20_Emphasis">
-              <text:span text:style-name="T35"> </text:span>
-            </text:span>
-            <text:span text:style-name="Strong_20_Emphasis">
-              <text:span text:style-name="T32">and it o</text:span>
-            </text:span>
-            <text:span text:style-name="Strong_20_Emphasis">
-              <text:span text:style-name="T32">nly contains</text:span>
-            </text:span>
-            <text:span text:style-name="Strong_20_Emphasis">
-              <text:span text:style-name="T35"> U</text:span>
-            </text:span>
-            <text:span text:style-name="Strong_20_Emphasis">
-              <text:span text:style-name="T36">ser Name,</text:span>
-            </text:span>
-            <text:span text:style-name="T36"> </text:span>
-            <text:span text:style-name="Strong_20_Emphasis">
-              <text:span text:style-name="T36">Password and</text:span>
-            </text:span>
-            <text:span text:style-name="T36"> C</text:span>
-            <text:span text:style-name="Strong_20_Emphasis">
-              <text:span text:style-name="T36">onsole sign-in URL</text:span>
+          <text:p text:style-name="P22">
+            <text:span text:style-name="Strong_20_Emphasis">
+              <text:span text:style-name="T37">=&gt; </text:span>
+            </text:span>
+            <text:span text:style-name="Strong_20_Emphasis">
+              <text:span text:style-name="T34">In the CSV File doesn’t contain access keys</text:span>
+            </text:span>
+            <text:span text:style-name="Strong_20_Emphasis">
+              <text:span text:style-name="T37"> </text:span>
+            </text:span>
+            <text:span text:style-name="Strong_20_Emphasis">
+              <text:span text:style-name="T34">and it only contains</text:span>
+            </text:span>
+            <text:span text:style-name="Strong_20_Emphasis">
+              <text:span text:style-name="T37"> U</text:span>
+            </text:span>
+            <text:span text:style-name="Strong_20_Emphasis">
+              <text:span text:style-name="T38">ser Name,</text:span>
+            </text:span>
+            <text:span text:style-name="T38"> </text:span>
+            <text:span text:style-name="Strong_20_Emphasis">
+              <text:span text:style-name="T38">Password and</text:span>
+            </text:span>
+            <text:span text:style-name="T38"> C</text:span>
+            <text:span text:style-name="Strong_20_Emphasis">
+              <text:span text:style-name="T38">onsole sign-in URL</text:span>
             </text:span>
           </text:p>
         </text:list-item>
       </text:list>
-      <text:p text:style-name="P20">
+      <text:p text:style-name="P23">
         <draw:frame draw:style-name="fr3" draw:name="Image12" text:anchor-type="char" svg:width="6.9252in" svg:height="3.8929in" draw:z-index="9">
           <draw:image xlink:href="Pictures/100000010000077F000004375F079551.png" xlink:type="simple" xlink:show="embed" xlink:actuate="onLoad" draw:mime-type="image/png"/>
         </draw:frame>
-        <text:soft-page-break/>
-        <text:span text:style-name="Strong_20_Emphasis">
-          <text:span text:style-name="T36"/>
+        <text:span text:style-name="Strong_20_Emphasis">
+          <text:span text:style-name="T38"/>
         </text:span>
       </text:p>
       <text:list text:continue-numbering="true" text:style-name="L3">
         <text:list-item>
-          <text:p text:style-name="P19">
-            <text:span text:style-name="Strong_20_Emphasis">
-              <text:span text:style-name="T32">So let generate Access Keys in </text:span>
-            </text:span>
-            <text:span text:style-name="Strong_20_Emphasis">
-              <text:span text:style-name="T37">the</text:span>
-            </text:span>
-            <text:span text:style-name="Strong_20_Emphasis">
-              <text:span text:style-name="T32"> IAM user</text:span>
-            </text:span>
-            <text:span text:style-name="Strong_20_Emphasis">
-              <text:span text:style-name="T35"> (</text:span>
+          <text:p text:style-name="P22">
+            <text:span text:style-name="Strong_20_Emphasis">
+              <text:span text:style-name="T34">So let generate Access Keys in </text:span>
+            </text:span>
+            <text:span text:style-name="Strong_20_Emphasis">
+              <text:span text:style-name="T39">the</text:span>
+            </text:span>
+            <text:span text:style-name="Strong_20_Emphasis">
+              <text:span text:style-name="T34"> IAM user</text:span>
+            </text:span>
+            <text:span text:style-name="Strong_20_Emphasis">
+              <text:span text:style-name="T37"> (</text:span>
             </text:span>
             <text:span text:style-name="Strong_20_Emphasis">
               <text:span text:style-name="Source_20_Text">
-                <text:span text:style-name="T35">terraform-provisioner</text:span>
+                <text:span text:style-name="T37">terraform-provisioner</text:span>
               </text:span>
             </text:span>
             <text:span text:style-name="Strong_20_Emphasis">
-              <text:span text:style-name="T35">) </text:span>
-            </text:span>
-            <text:span text:style-name="Strong_20_Emphasis">
-              <text:span text:style-name="T37">just created</text:span>
-            </text:span>
-            <text:span text:style-name="Strong_20_Emphasis">
-              <text:span text:style-name="T35"> </text:span>
-            </text:span>
-            <text:span text:style-name="Strong_20_Emphasis">
-              <text:span text:style-name="T38">=&gt; </text:span>
-            </text:span>
-            <text:span text:style-name="Strong_20_Emphasis">
-              <text:span text:style-name="T37">click </text:span>
-            </text:span>
-            <text:span text:style-name="Strong_20_Emphasis">
-              <text:span text:style-name="T39">Create access key</text:span>
-            </text:span>
-            <text:span text:style-name="Strong_20_Emphasis">
-              <text:span text:style-name="T37"> =&gt; Choose </text:span>
-            </text:span>
-            <text:span text:style-name="Strong_20_Emphasis">
-              <text:span text:style-name="T39">“Command Line Interface (CLI)”</text:span>
+              <text:span text:style-name="T37">) </text:span>
+            </text:span>
+            <text:span text:style-name="Strong_20_Emphasis">
+              <text:span text:style-name="T39">just created</text:span>
             </text:span>
             <text:span text:style-name="Strong_20_Emphasis">
               <text:span text:style-name="T37"> </text:span>
+            </text:span>
+            <text:span text:style-name="Strong_20_Emphasis">
+              <text:span text:style-name="T40">=&gt; </text:span>
+            </text:span>
+            <text:span text:style-name="Strong_20_Emphasis">
+              <text:span text:style-name="T39">click </text:span>
+            </text:span>
+            <text:span text:style-name="Strong_20_Emphasis">
+              <text:span text:style-name="T41">Create access key</text:span>
+            </text:span>
+            <text:span text:style-name="Strong_20_Emphasis">
+              <text:span text:style-name="T39"> =&gt; Choose </text:span>
+            </text:span>
+            <text:span text:style-name="Strong_20_Emphasis">
+              <text:span text:style-name="T41">“Command Line Interface (CLI)”</text:span>
+            </text:span>
+            <text:span text:style-name="Strong_20_Emphasis">
+              <text:span text:style-name="T39"> </text:span>
             </text:span>
           </text:p>
         </text:list-item>
       </text:list>
-      <text:p text:style-name="P21">
+      <text:p text:style-name="P24">
         <draw:frame draw:style-name="fr2" draw:name="Image11" text:anchor-type="char" svg:width="6.6291in" svg:height="3.2035in" draw:z-index="8">
           <draw:image xlink:href="Pictures/100000010000077D0000039EE12CC9CF.png" xlink:type="simple" xlink:show="embed" xlink:actuate="onLoad" draw:mime-type="image/png"/>
         </draw:frame>
-        <text:span text:style-name="Strong_20_Emphasis">
-          <text:span text:style-name="T40"/>
-        </text:span>
-      </text:p>
-      <text:p text:style-name="P21">
+        <text:soft-page-break/>
+        <text:span text:style-name="Strong_20_Emphasis">
+          <text:span text:style-name="T42"/>
+        </text:span>
+      </text:p>
+      <text:p text:style-name="P24">
         <draw:frame draw:style-name="fr3" draw:name="Image13" text:anchor-type="char" svg:width="6.9252in" svg:height="3.5945in" draw:z-index="10">
           <draw:image xlink:href="Pictures/100000010000077F000003E407218896.png" xlink:type="simple" xlink:show="embed" xlink:actuate="onLoad" draw:mime-type="image/png"/>
         </draw:frame>
+        <text:span text:style-name="Strong_20_Emphasis">
+          <text:span text:style-name="T42"/>
+        </text:span>
+      </text:p>
+      <text:p text:style-name="P24">
+        <text:span text:style-name="Strong_20_Emphasis">
+          <text:span text:style-name="T42"/>
+        </text:span>
+      </text:p>
+      <text:p text:style-name="P24">
         <text:soft-page-break/>
         <text:span text:style-name="Strong_20_Emphasis">
-          <text:span text:style-name="T40"/>
-        </text:span>
-      </text:p>
-      <text:p text:style-name="P21">
-        <text:span text:style-name="Strong_20_Emphasis">
-          <text:span text:style-name="T40"/>
-        </text:span>
-      </text:p>
-      <text:p text:style-name="P21">
-        <text:span text:style-name="Strong_20_Emphasis">
-          <text:span text:style-name="T41">And then download the CSV file again to get </text:span>
-        </text:span>
-        <text:span text:style-name="Strong_20_Emphasis">
-          <text:span text:style-name="T42">Access Key ID</text:span>
-        </text:span>
-        <text:span text:style-name="Strong_20_Emphasis">
-          <text:span text:style-name="T34"> and </text:span>
-        </text:span>
-        <text:span text:style-name="Strong_20_Emphasis">
-          <text:span text:style-name="T43">Secret Access Key</text:span>
-        </text:span>
-      </text:p>
-      <text:p text:style-name="P21">
+          <text:span text:style-name="T43">And then download the CSV file again to get </text:span>
+        </text:span>
+        <text:span text:style-name="Strong_20_Emphasis">
+          <text:span text:style-name="T44">Access Key ID</text:span>
+        </text:span>
+        <text:span text:style-name="Strong_20_Emphasis">
+          <text:span text:style-name="T36"> and </text:span>
+        </text:span>
+        <text:span text:style-name="Strong_20_Emphasis">
+          <text:span text:style-name="T45">Secret Access Key</text:span>
+        </text:span>
+      </text:p>
+      <text:p text:style-name="P24">
         <draw:frame draw:style-name="fr3" draw:name="Image14" text:anchor-type="char" svg:width="6.9252in" svg:height="3.5709in" draw:z-index="11">
           <draw:image xlink:href="Pictures/1000000100000776000003D909CC775D.png" xlink:type="simple" xlink:show="embed" xlink:actuate="onLoad" draw:mime-type="image/png"/>
         </draw:frame>
         <text:span text:style-name="Strong_20_Emphasis">
-          <text:span text:style-name="T44"/>
-        </text:span>
-      </text:p>
-      <text:p text:style-name="P21">
+          <text:span text:style-name="T46"/>
+        </text:span>
+      </text:p>
+      <text:p text:style-name="P24">
         <draw:frame draw:style-name="fr3" draw:name="Image15" text:anchor-type="char" svg:width="6.9252in" svg:height="3.8929in" draw:z-index="12">
           <draw:image xlink:href="Pictures/100000010000077F00000436497FBDA3.png" xlink:type="simple" xlink:show="embed" xlink:actuate="onLoad" draw:mime-type="image/png"/>
         </draw:frame>
-        <text:soft-page-break/>
-        <text:span text:style-name="Strong_20_Emphasis">
-          <text:span text:style-name="T44"/>
-        </text:span>
-      </text:p>
-      <text:p text:style-name="P21">
-        <text:span text:style-name="Strong_20_Emphasis">
-          <text:span text:style-name="T43"/>
+        <text:span text:style-name="Strong_20_Emphasis">
+          <text:span text:style-name="T46"/>
+        </text:span>
+      </text:p>
+      <text:p text:style-name="P24">
+        <text:span text:style-name="Strong_20_Emphasis">
+          <text:span text:style-name="T45"/>
         </text:span>
       </text:p>
       <text:list text:continue-numbering="true" text:style-name="L3">
         <text:list-item>
-          <text:p text:style-name="P22">
-            <text:span text:style-name="Strong_20_Emphasis">
-              <text:span text:style-name="T34">Configure Terraform CLI, </text:span>
-            </text:span>
-            <text:span text:style-name="Strong_20_Emphasis">
-              <text:span text:style-name="T45">r</text:span>
-            </text:span>
-            <text:span text:style-name="T34">un the command:</text:span>
+          <text:p text:style-name="P25">
+            <text:span text:style-name="Strong_20_Emphasis">
+              <text:span text:style-name="T36">Configure Terraform CLI, </text:span>
+            </text:span>
+            <text:span text:style-name="Strong_20_Emphasis">
+              <text:span text:style-name="T47">r</text:span>
+            </text:span>
+            <text:span text:style-name="T36">un the command:</text:span>
           </text:p>
           <text:list>
             <text:list-header>
-              <text:p text:style-name="P23">
+              <text:p text:style-name="P26">
                 <text:span text:style-name="Source_20_Text">
                   <text:span text:style-name="T23">aws configure</text:span>
                 </text:span>
@@ -1417,23 +1675,24 @@
           </text:list>
         </text:list-item>
       </text:list>
-      <text:p text:style-name="P24">
+      <text:p text:style-name="P27">
+        <text:soft-page-break/>
         <text:span text:style-name="Source_20_Text">
           <text:span text:style-name="T23"/>
         </text:span>
       </text:p>
       <text:list text:continue-numbering="true" text:style-name="L3">
         <text:list-header>
-          <text:p text:style-name="P25">Then input:</text:p>
+          <text:p text:style-name="P28">Then input:</text:p>
           <text:list text:continue-numbering="true">
             <text:list-item>
-              <text:p text:style-name="P25">Access key ID</text:p>
+              <text:p text:style-name="P28">Access key ID</text:p>
             </text:list-item>
             <text:list-item>
-              <text:p text:style-name="P25">Secret access key</text:p>
+              <text:p text:style-name="P28">Secret access key</text:p>
             </text:list-item>
             <text:list-item>
-              <text:p text:style-name="P26">
+              <text:p text:style-name="P29">
                 <text:span text:style-name="T23">Region: </text:span>
                 <text:span text:style-name="Source_20_Text">
                   <text:span text:style-name="T23">ap-southeast-1</text:span>
@@ -1441,7 +1700,7 @@
               </text:p>
             </text:list-item>
             <text:list-item>
-              <text:p text:style-name="P26">
+              <text:p text:style-name="P29">
                 Output: 
                 <text:span text:style-name="Source_20_Text">
                   <text:span text:style-name="T10">json</text:span>
@@ -1451,7 +1710,7 @@
           </text:list>
         </text:list-header>
       </text:list>
-      <text:p text:style-name="P27">
+      <text:p text:style-name="P30">
         <draw:frame draw:style-name="fr1" draw:name="Image16" text:anchor-type="char" svg:width="6.9252in" svg:height="0.6327in" draw:z-index="13">
           <draw:image xlink:href="Pictures/100000010000052000000078F57F1B03.png" xlink:type="simple" xlink:show="embed" xlink:actuate="onLoad" draw:mime-type="image/png"/>
         </draw:frame>
@@ -1461,52 +1720,370 @@
       </text:p>
       <text:list text:continue-numbering="true" text:style-name="L3">
         <text:list-item>
-          <text:p text:style-name="P28">
+          <text:p text:style-name="P31">
             Verify Terraform Access, 
-            <text:span text:style-name="T46">run the command:</text:span>
+            <text:span text:style-name="T48">run the command:</text:span>
           </text:p>
         </text:list-item>
       </text:list>
-      <text:p text:style-name="P29">
+      <text:p text:style-name="P32">
         <text:tab/>
         <text:tab/>
         aws sts get-caller-identity
       </text:p>
       <text:list text:continue-numbering="true" text:style-name="L3">
         <text:list-header>
-          <text:p text:style-name="P30">
+          <text:p text:style-name="P33">
             <draw:frame draw:style-name="fr4" draw:name="Image17" text:anchor-type="char" svg:width="6.6291in" svg:height="0.672in" draw:z-index="14">
               <draw:image xlink:href="Pictures/10000001000005A800000093E61BEABB.png" xlink:type="simple" xlink:show="embed" xlink:actuate="onLoad" draw:mime-type="image/png"/>
             </draw:frame>
-            <text:soft-page-break/>
           </text:p>
         </text:list-header>
       </text:list>
-      <text:list text:continue-list="list184459442198536" text:style-name="L1">
+      <text:list xml:id="list212354445494857" text:continue-list="list212355665960044" text:style-name="L1">
         <text:list-item>
           <text:p text:style-name="P5">
-            <text:span text:style-name="T47">Verify</text:span>
+            <text:span text:style-name="T49">Verify</text:span>
              Terraform AWS provider can authenticate:
           </text:p>
         </text:list-item>
       </text:list>
-      <text:p text:style-name="P31">
+      <text:p text:style-name="P34">
+        <text:span text:style-name="Strong_20_Emphasis">
+          <text:tab/>
+          - 
+        </text:span>
+        <text:span text:style-name="Strong_20_Emphasis">
+          <text:span text:style-name="T10">Create a new key pair:</text:span>
+        </text:span>
+      </text:p>
+      <text:list text:style-name="L4">
+        <text:list-item>
+          <text:list>
+            <text:list-item>
+              <text:p text:style-name="P35">
+                <text:span text:style-name="Strong_20_Emphasis">
+                  <text:span text:style-name="T50">In AWS Console, search for</text:span>
+                </text:span>
+                <text:span text:style-name="Strong_20_Emphasis">
+                  <text:span text:style-name="T51"> </text:span>
+                </text:span>
+                <text:span text:style-name="Strong_20_Emphasis">
+                  <text:span text:style-name="T10">EC2 </text:span>
+                </text:span>
+                <text:span text:style-name="Strong_20_Emphasis">
+                  <text:span text:style-name="T51">=&gt;</text:span>
+                </text:span>
+                <text:span text:style-name="Strong_20_Emphasis">
+                  <text:span text:style-name="T10"> Key Pairs </text:span>
+                </text:span>
+                <text:span text:style-name="Strong_20_Emphasis">
+                  <text:span text:style-name="T51">=&gt;</text:span>
+                </text:span>
+                <text:span text:style-name="Strong_20_Emphasis">
+                  <text:span text:style-name="T10"> Create key pair</text:span>
+                </text:span>
+                <text:span text:style-name="T10">.</text:span>
+              </text:p>
+            </text:list-item>
+            <text:list-item>
+              <text:p text:style-name="P35">
+                <text:span text:style-name="T10">Name: </text:span>
+                <text:span text:style-name="Source_20_Text">
+                  <text:span text:style-name="T32">dev-keypair</text:span>
+                </text:span>
+                <text:span text:style-name="T10">.</text:span>
+              </text:p>
+            </text:list-item>
+            <text:list-item>
+              <text:p text:style-name="P35">
+                <text:span text:style-name="T10">Choose </text:span>
+                <text:span text:style-name="Strong_20_Emphasis">
+                  <text:span text:style-name="T10">RSA</text:span>
+                </text:span>
+                <text:span text:style-name="T10"> and </text:span>
+                <text:span text:style-name="Strong_20_Emphasis">
+                  <text:span text:style-name="T10">.pem</text:span>
+                </text:span>
+                <text:span text:style-name="T10"> format (for Linux/macOS) or </text:span>
+                <text:span text:style-name="Strong_20_Emphasis">
+                  <text:span text:style-name="T10">.ppk</text:span>
+                </text:span>
+                <text:span text:style-name="T10"> (for Windows + PuTTY).</text:span>
+              </text:p>
+            </text:list-item>
+            <text:list-item>
+              <text:p text:style-name="P36">
+                Download and store the key securely 
+                <text:span text:style-name="T52">(</text:span>
+                need to SSH later
+                <text:span text:style-name="T52">).</text:span>
+              </text:p>
+            </text:list-item>
+            <text:list-item>
+              <text:p text:style-name="P37">
+                <text:span text:style-name="T10">Then use that key name in </text:span>
+                <text:span text:style-name="Source_20_Text">
+                  <text:span text:style-name="T32">terraform.tfvars</text:span>
+                </text:span>
+                <text:span text:style-name="T10">: </text:span>
+              </text:p>
+              <text:list>
+                <text:list-header>
+                  <text:p text:style-name="P38">
+                    <text:soft-page-break/>
+                    ssh_key_name = "dev-keypair"
+                  </text:p>
+                </text:list-header>
+              </text:list>
+            </text:list-item>
+          </text:list>
+        </text:list-item>
+      </text:list>
+      <text:p text:style-name="P39">
+        <draw:frame draw:style-name="fr3" draw:name="Image18" text:anchor-type="char" svg:width="6.9252in" svg:height="3.3374in" draw:z-index="18">
+          <draw:image xlink:href="Pictures/100000010000077F00000396784E4EC3.png" xlink:type="simple" xlink:show="embed" xlink:actuate="onLoad" draw:mime-type="image/png"/>
+        </draw:frame>
+      </text:p>
+      <text:p text:style-name="P40">
+        <draw:frame draw:style-name="fr5" draw:name="Image19" text:anchor-type="char" svg:x="0in" svg:y="0.0575in" svg:width="6.9252in" svg:height="3.5709in" draw:z-index="19">
+          <draw:image xlink:href="Pictures/1000000100000779000003DA4EBE41AA.png" xlink:type="simple" xlink:show="embed" xlink:actuate="onLoad" draw:mime-type="image/png"/>
+        </draw:frame>
+      </text:p>
+      <text:p text:style-name="P40">
+        <draw:frame draw:style-name="fr3" draw:name="Image21" text:anchor-type="char" svg:width="6.9252in" svg:height="2.8874in" draw:z-index="20">
+          <draw:image xlink:href="Pictures/100000010000058E00000251EA34FD5A.png" xlink:type="simple" xlink:show="embed" xlink:actuate="onLoad" draw:mime-type="image/png"/>
+        </draw:frame>
+        <text:soft-page-break/>
+      </text:p>
+      <text:p text:style-name="P41">
+        <text:span text:style-name="T53">- </text:span>
+        <text:span text:style-name="T54">Find a valid AMI ID for region (</text:span>
+        <text:span text:style-name="T5">ap-southeast-1</text:span>
+        <text:span text:style-name="T54">):</text:span>
+      </text:p>
+      <text:p text:style-name="P41">
+        <text:span text:style-name="T54">
+          <text:tab/>
+        </text:span>
+        <text:span text:style-name="T55">+ Solution 1: </text:span>
+        <text:span text:style-name="T5">Search for official AMIs (Public) </text:span>
+        <text:span text:style-name="T55">on AWS Console</text:span>
+      </text:p>
+      <text:list text:continue-numbering="true" text:style-name="L4">
+        <text:list-item>
+          <text:list>
+            <text:list-header>
+              <text:p text:style-name="P42">
+                <text:span text:style-name="Strong_20_Emphasis">
+                  <text:span text:style-name="T56">1. </text:span>
+                </text:span>
+                <text:span text:style-name="Strong_20_Emphasis">
+                  <text:span text:style-name="T50">In AWS Console, search for</text:span>
+                </text:span>
+                <text:span text:style-name="Strong_20_Emphasis">
+                  <text:span text:style-name="T51"> EC2 </text:span>
+                </text:span>
+                <text:span text:style-name="Strong_20_Emphasis">
+                  <text:span text:style-name="T57">=&gt;</text:span>
+                </text:span>
+                <text:span text:style-name="Strong_20_Emphasis">
+                  <text:span text:style-name="T51"> Images </text:span>
+                </text:span>
+                <text:span text:style-name="Strong_20_Emphasis">
+                  <text:span text:style-name="T57">=&gt;</text:span>
+                </text:span>
+                <text:span text:style-name="Strong_20_Emphasis">
+                  <text:span text:style-name="T51"> AMIs. </text:span>
+                </text:span>
+              </text:p>
+            </text:list-header>
+          </text:list>
+        </text:list-item>
+      </text:list>
+      <text:p text:style-name="P43">
+        <text:span text:style-name="T57">
+          <text:tab/>
+          <text:tab/>
+          2. 
+        </text:span>
+        In the top filter bar, 
+        <text:span text:style-name="T58">choose the</text:span>
+         dropdown 
+        <text:span text:style-name="Strong_20_Emphasis">Owned by me </text:span>
+        <text:span text:style-name="Strong_20_Emphasis">
+          <text:span text:style-name="T58">=&gt;</text:span>
+        </text:span>
+         select 
+        <text:span text:style-name="Strong_20_Emphasis">Public images</text:span>
+        .
+      </text:p>
+      <text:p text:style-name="P43">
+        <draw:frame draw:style-name="fr3" draw:name="Image20" text:anchor-type="char" svg:width="6.9252in" svg:height="3.7047in" draw:z-index="21">
+          <draw:image xlink:href="Pictures/100000010000077F0000040331ABF3CE.png" xlink:type="simple" xlink:show="embed" xlink:actuate="onLoad" draw:mime-type="image/png"/>
+        </draw:frame>
+      </text:p>
+      <text:list text:continue-numbering="true" text:style-name="L4">
+        <text:list-item>
+          <text:list>
+            <text:list-header>
+              <text:p text:style-name="P42">
+                <text:span text:style-name="T59">3. Search for “Amazon Linux 2” </text:span>
+                <text:span text:style-name="T60">=&gt; select </text:span>
+                the right AMI 
+                <text:span text:style-name="T61">based on the </text:span>
+                official publisher 
+                <text:span text:style-name="T61">(Amazon)</text:span>
+              </text:p>
+            </text:list-header>
+          </text:list>
+        </text:list-item>
+      </text:list>
+      <text:p text:style-name="P43">
+        <draw:frame draw:style-name="fr3" draw:name="Image22" text:anchor-type="char" svg:width="6.9252in" svg:height="3.6264in" draw:z-index="22">
+          <draw:image xlink:href="Pictures/100000010000077A000003EB77967D7B.png" xlink:type="simple" xlink:show="embed" xlink:actuate="onLoad" draw:mime-type="image/png"/>
+        </draw:frame>
+        <text:soft-page-break/>
+      </text:p>
+      <text:p text:style-name="P43">
+        <text:tab/>
+        <text:tab/>
+        <text:span text:style-name="T62">4. </text:span>
+        <text:span text:style-name="T23">Copy and set in </text:span>
+        <text:span text:style-name="Source_20_Text">
+          <text:span text:style-name="T23">terraform.tfvars</text:span>
+        </text:span>
+      </text:p>
+      <text:p text:style-name="P44">
+        <text:span text:style-name="Source_20_Text">
+          <text:span text:style-name="T23">
+            <text:tab/>
+            <text:tab/>
+            <text:tab/>
+            jenkins_ami_id = "ami-
+          </text:span>
+        </text:span>
+        <text:span text:style-name="Source_20_Text">
+          <text:span text:style-name="T62">XXXXXXXXXXXXXXXXXX</text:span>
+        </text:span>
+        <text:span text:style-name="Source_20_Text">
+          <text:span text:style-name="T23">"</text:span>
+        </text:span>
+      </text:p>
+      <text:p text:style-name="P43">
+        <text:span text:style-name="T61">
+          <text:tab/>
+          + 
+        </text:span>
+        <text:span text:style-name="T55">Solution 2 (I prefered): </text:span>
+        <text:span text:style-name="T5">Automatically Lookup Latest Amazon Linux 2 AMI</text:span>
+      </text:p>
+      <text:p text:style-name="P43">
+        <text:span text:style-name="T63">
+          <text:tab/>
+          <text:tab/>
+        </text:span>
+        <text:span text:style-name="T64">1. </text:span>
+        <text:span text:style-name="T65">U</text:span>
+        <text:span text:style-name="T31">se this </text:span>
+        <text:span text:style-name="Strong_20_Emphasis">
+          <text:span text:style-name="T31">Terraform data source</text:span>
+        </text:span>
+        <text:span text:style-name="T31"> in your </text:span>
+        <text:span text:style-name="Source_20_Text">
+          <text:span text:style-name="T32">jenkins_ec2/main.tf</text:span>
+        </text:span>
+        <text:span text:style-name="T31">:</text:span>
+      </text:p>
+      <text:p text:style-name="P45"/>
+      <text:p text:style-name="P45">
+        <draw:frame draw:style-name="fr5" draw:name="Image23" text:anchor-type="char" svg:x="0in" svg:y="0.0453in" svg:width="6.9252in" svg:height="3.3917in" draw:z-index="23">
+          <draw:image xlink:href="Pictures/100000010000046D0000022B57AD1F5B.png" xlink:type="simple" xlink:show="embed" xlink:actuate="onLoad" draw:mime-type="image/png"/>
+        </draw:frame>
+      </text:p>
+      <text:p text:style-name="P46">
+        <text:soft-page-break/>
+        <text:span text:style-name="T66">
+          <text:tab/>
+          <text:tab/>
+          2. 
+        </text:span>
+        In 
+        <text:span text:style-name="T66">the</text:span>
+        <text:span text:style-name="T67">j</text:span>
+        <text:span text:style-name="T5">enkins</text:span>
+        <text:span text:style-name="T67">_ec2</text:span>
+        <text:span text:style-name="T5"> module</text:span>
+        , 
+        <text:span text:style-name="T66">add the block output "jenkins_ami_id" into the </text:span>
+        <text:span text:style-name="T67">output.tf</text:span>
+        <text:span text:style-name="T66">:</text:span>
+      </text:p>
+      <text:p text:style-name="P45">
+        <draw:frame draw:style-name="fr3" draw:name="Image24" text:anchor-type="char" svg:width="6.9252in" svg:height="3.2035in" draw:z-index="24">
+          <draw:image xlink:href="Pictures/1000000100000414000001E32C7CB37F.png" xlink:type="simple" xlink:show="embed" xlink:actuate="onLoad" draw:mime-type="image/png"/>
+        </draw:frame>
+      </text:p>
+      <text:p text:style-name="P46">
+        <text:span text:style-name="T66">
+          <text:tab/>
+          <text:tab/>
+          3. After run the command “
+        </text:span>
+        <text:span text:style-name="T67">terraform apply”</text:span>
+        <text:span text:style-name="T66">, </text:span>
+        Terraform will print 
+        <text:span text:style-name="T66">the output </text:span>
+        <text:span text:style-name="T67">jenkins_ami_id</text:span>
+        <text:span text:style-name="T66"> then we copy and paste it into</text:span>
+        <text:span text:style-name="T68"> </text:span>
+        <text:span text:style-name="T69">the variable </text:span>
+        <text:span text:style-name="T70">jenkins_ami_id </text:span>
+        <text:span text:style-name="T71">in</text:span>
+        <text:span text:style-name="T69"> </text:span>
+        <text:span text:style-name="Source_20_Text">
+          <text:span text:style-name="T72">terraform.tfvars </text:span>
+        </text:span>
+        <text:span text:style-name="Source_20_Text">
+          <text:span text:style-name="T73">file</text:span>
+        </text:span>
+        <text:span text:style-name="Source_20_Text">
+          <text:span text:style-name="T72">:</text:span>
+        </text:span>
+      </text:p>
+      <text:p text:style-name="P45">
+        <text:span text:style-name="Source_20_Text">
+          <text:span text:style-name="T23">
+            <text:tab/>
+            <text:tab/>
+            <text:tab/>
+            jenkins_ami_id = "ami-
+          </text:span>
+        </text:span>
+        <text:span text:style-name="Source_20_Text">
+          <text:span text:style-name="T62">XXXXXXXXXXXXXXXXXX</text:span>
+        </text:span>
+        <text:span text:style-name="Source_20_Text">
+          <text:span text:style-name="T23">"</text:span>
+        </text:span>
+      </text:p>
+      <text:p text:style-name="P34">
         <text:span text:style-name="T23">
           <text:tab/>
           -
         </text:span>
-        <text:span text:style-name="T48"> </text:span>
+        <text:span text:style-name="T74"> </text:span>
         <text:span text:style-name="T23">In </text:span>
-        <text:span text:style-name="T48">the</text:span>
+        <text:span text:style-name="T74">the</text:span>
         <text:span text:style-name="T23"> Terraform project (</text:span>
         <text:span text:style-name="Source_20_Text">
-          <text:span text:style-name="T42">terraform-eks-demo/envs/dev</text:span>
+          <text:span text:style-name="T44">terraform-eks-demo/envs/dev</text:span>
         </text:span>
         <text:span text:style-name="T23">), </text:span>
-        <text:span text:style-name="T48">run the command</text:span>
+        <text:span text:style-name="T74">run the command</text:span>
         <text:span text:style-name="T23">:</text:span>
       </text:p>
-      <text:p text:style-name="P32">
+      <text:p text:style-name="P44">
         <text:span text:style-name="Source_20_Text">
           <text:span text:style-name="T23">
             <text:tab/>
@@ -1514,28 +2091,157 @@
           </text:span>
         </text:span>
       </text:p>
-      <text:p text:style-name="P31"/>
+      <text:p text:style-name="P44">
+        <draw:frame draw:style-name="fr3" draw:name="Image25" text:anchor-type="char" svg:width="6.9252in" svg:height="3.9272in" draw:z-index="25">
+          <draw:image xlink:href="Pictures/100000010000074D000004246CEE5277.png" xlink:type="simple" xlink:show="embed" xlink:actuate="onLoad" draw:mime-type="image/png"/>
+        </draw:frame>
+        <text:span text:style-name="Source_20_Text">
+          <text:span text:style-name="T23"/>
+        </text:span>
+      </text:p>
+      <text:p text:style-name="P34">
+        <text:soft-page-break/>
+        <text:tab/>
+        terraform plan -var-file=terraform.tfvars -out=plan.tfplan
+      </text:p>
+      <text:p text:style-name="P34">
+        <draw:frame draw:style-name="fr1" draw:name="Image26" text:anchor-type="char" svg:width="6.9252in" svg:height="4.0854in" draw:z-index="26">
+          <draw:image xlink:href="Pictures/100000010000073400000440194888EF.png" xlink:type="simple" xlink:show="embed" xlink:actuate="onLoad" draw:mime-type="image/png"/>
+        </draw:frame>
+      </text:p>
+      <text:list text:continue-list="list212354445494857" text:style-name="L1">
+        <text:list-item>
+          <text:p text:style-name="P5">
+            <text:span text:style-name="T10">Use a </text:span>
+            <text:span text:style-name="Source_20_Text">
+              <text:span text:style-name="T32">user_data</text:span>
+            </text:span>
+            <text:span text:style-name="T10"> script to install Jenkins/Docker automatically during Terraform provisioning:</text:span>
+          </text:p>
+        </text:list-item>
+      </text:list>
+      <text:p text:style-name="P47">
+        <text:span text:style-name="T10">
+          <text:tab/>
+          -
+        </text:span>
+        <text:span text:style-name="T23"> Provisions EC2 instance and passes a small </text:span>
+        <text:span text:style-name="Source_20_Text">
+          <text:span text:style-name="T44">user_data</text:span>
+        </text:span>
+        <text:span text:style-name="T23"> script </text:span>
+        <text:span text:style-name="T75">(</text:span>
+        <text:span text:style-name="T23">an external bootstrap script</text:span>
+        <text:span text:style-name="T75">)</text:span>
+        <text:span text:style-name="T23"> to install </text:span>
+        <text:span text:style-name="T44">Docker + Jenkins</text:span>
+        <text:span text:style-name="T23"> base:</text:span>
+      </text:p>
+      <text:p text:style-name="P48">
+        <text:span text:style-name="Source_20_Text">
+          <text:span text:style-name="T23">
+            <text:tab/>
+            user_data = file("${path.module}/scripts/bootstrap_jenkins.sh")
+          </text:span>
+        </text:span>
+      </text:p>
+      <text:p text:style-name="P48">
+        <draw:frame draw:style-name="fr1" draw:name="Image27" text:anchor-type="char" svg:width="6.9252in" svg:height="4.0689in" draw:z-index="27">
+          <draw:image xlink:href="Pictures/100000010000074400000445BEB7A29D.png" xlink:type="simple" xlink:show="embed" xlink:actuate="onLoad" draw:mime-type="image/png"/>
+        </draw:frame>
+        <text:soft-page-break/>
+        <text:span text:style-name="Source_20_Text"/>
+      </text:p>
+      <text:p text:style-name="P49">
+        <text:span text:style-name="Source_20_Text">
+          <text:span text:style-name="T30">
+            <text:tab/>
+          </text:span>
+        </text:span>
+        <text:span text:style-name="Source_20_Text">
+          <text:span text:style-name="T36">- </text:span>
+        </text:span>
+        <text:span text:style-name="Source_20_Text">
+          <text:span text:style-name="Strong_20_Emphasis">
+            <text:span text:style-name="T36">After </text:span>
+          </text:span>
+        </text:span>
+        <text:span text:style-name="Strong_20_Emphasis">
+          <text:span text:style-name="T36">Terraform creates the EC2 instance </text:span>
+        </text:span>
+        <text:span text:style-name="Strong_20_Emphasis">
+          <text:span text:style-name="T76">=&gt; </text:span>
+        </text:span>
+        <text:span text:style-name="Strong_20_Emphasis">
+          <text:span text:style-name="T36">EC2 executes the </text:span>
+        </text:span>
+        <text:span text:style-name="Strong_20_Emphasis">
+          <text:span text:style-name="Source_20_Text">
+            <text:span text:style-name="T44">user_data</text:span>
+          </text:span>
+        </text:span>
+        <text:span text:style-name="Strong_20_Emphasis">
+          <text:span text:style-name="T36"> script automatically </text:span>
+        </text:span>
+        <text:span text:style-name="Strong_20_Emphasis">
+          <text:span text:style-name="T76">=&gt; </text:span>
+        </text:span>
+        <text:span text:style-name="Strong_20_Emphasis">
+          <text:span text:style-name="T44">Docker/Jenkins</text:span>
+        </text:span>
+        <text:span text:style-name="Strong_20_Emphasis">
+          <text:span text:style-name="T36"> installation happens inside the </text:span>
+        </text:span>
+        <text:span text:style-name="Strong_20_Emphasis">
+          <text:span text:style-name="T76">EC2</text:span>
+        </text:span>
+        <text:span text:style-name="Strong_20_Emphasis">
+          <text:span text:style-name="T36"> instance during its first boot </text:span>
+        </text:span>
+        <text:span text:style-name="Strong_20_Emphasis">
+          <text:span text:style-name="T76">=&gt;</text:span>
+        </text:span>
+        <text:span text:style-name="Source_20_Text">
+          <text:span text:style-name="Strong_20_Emphasis">
+            <text:span text:style-name="T36"> </text:span>
+          </text:span>
+        </text:span>
+        <text:span text:style-name="Source_20_Text">
+          <text:span text:style-name="Strong_20_Emphasis">
+            <text:span text:style-name="T76">the i</text:span>
+          </text:span>
+        </text:span>
+        <text:span text:style-name="Source_20_Text">
+          <text:span text:style-name="Strong_20_Emphasis">
+            <text:span text:style-name="T36">nstance is ready: </text:span>
+          </text:span>
+        </text:span>
+        <text:span text:style-name="Source_20_Text">
+          <text:span text:style-name="T36">Visit http://&lt;ec2-public-ip&gt;:8080 </text:span>
+        </text:span>
+      </text:p>
+      <text:p text:style-name="P50"/>
       <text:list text:continue-numbering="true" text:style-name="L1">
         <text:list-item>
-          <text:p text:style-name="P5"/>
+          <text:p text:style-name="P51"/>
         </text:list-item>
         <text:list-item>
-          <text:p text:style-name="P33">f</text:p>
+          <text:p text:style-name="P52">f</text:p>
         </text:list-item>
         <text:list-item>
-          <text:p text:style-name="P33">f</text:p>
+          <text:p text:style-name="P52">f</text:p>
         </text:list-item>
         <text:list-item>
-          <text:p text:style-name="P33">f</text:p>
+          <text:p text:style-name="P52">f</text:p>
         </text:list-item>
         <text:list-item>
-          <text:p text:style-name="P33">f</text:p>
+          <text:p text:style-name="P52">f</text:p>
         </text:list-item>
         <text:list-item>
-          <text:p text:style-name="P33">f</text:p>
+          <text:p text:style-name="P52">f</text:p>
         </text:list-item>
       </text:list>
-      <text:p text:style-name="P34">
+      <text:p text:style-name="P53">
         <text:span text:style-name="Strong_20_Emphasis">
           <text:span text:style-name="T11"/>
         </text:span>
@@ -1554,11 +2260,11 @@
 <office:document-meta xmlns:office="urn:oasis:names:tc:opendocument:xmlns:office:1.0" xmlns:ooo="http://openoffice.org/2004/office" xmlns:xlink="http://www.w3.org/1999/xlink" xmlns:dc="http://purl.org/dc/elements/1.1/" xmlns:meta="urn:oasis:names:tc:opendocument:xmlns:meta:1.0" xmlns:grddl="http://www.w3.org/2003/g/data-view#" office:version="1.4">
   <office:meta>
     <meta:creation-date>2025-10-23T18:09:06.525786300</meta:creation-date>
-    <meta:generator>LibreOffice/25.2.6.1$Windows_X86_64 LibreOffice_project/13f8d05e475a6b6572cdd8fe3af1421c659c51c2</meta:generator>
-    <dc:date>2025-11-04T18:44:30.464404300</dc:date>
-    <meta:editing-duration>P3DT8H40M53S</meta:editing-duration>
-    <meta:editing-cycles>51</meta:editing-cycles>
-    <meta:document-statistic meta:table-count="0" meta:image-count="18" meta:object-count="0" meta:page-count="14" meta:paragraph-count="172" meta:word-count="622" meta:character-count="5489" meta:non-whitespace-character-count="4240"/>
+    <meta:generator>LibreOffice/25.2.6.2$Windows_X86_64 LibreOffice_project/729c5bfe710f5eb71ed3bbde9e06a6065e9c6c5d</meta:generator>
+    <dc:date>2025-11-09T21:20:36.919493700</dc:date>
+    <meta:editing-duration>P6DT8H25M9S</meta:editing-duration>
+    <meta:editing-cycles>72</meta:editing-cycles>
+    <meta:document-statistic meta:table-count="0" meta:image-count="28" meta:object-count="0" meta:page-count="20" meta:paragraph-count="210" meta:word-count="907" meta:character-count="7659" meta:non-whitespace-character-count="6048"/>
   </office:meta>
 </office:document-meta>
 </file>
@@ -1567,26 +2273,26 @@
 <office:document-settings xmlns:office="urn:oasis:names:tc:opendocument:xmlns:office:1.0" xmlns:ooo="http://openoffice.org/2004/office" xmlns:xlink="http://www.w3.org/1999/xlink" xmlns:config="urn:oasis:names:tc:opendocument:xmlns:config:1.0" office:version="1.4">
   <office:settings>
     <config:config-item-set config:name="ooo:view-settings">
-      <config:config-item config:name="ViewAreaTop" config:type="long">315062</config:config-item>
+      <config:config-item config:name="ViewAreaTop" config:type="long">554337</config:config-item>
       <config:config-item config:name="ViewAreaLeft" config:type="long">0</config:config-item>
       <config:config-item config:name="ViewAreaWidth" config:type="long">30124</config:config-item>
-      <config:config-item config:name="ViewAreaHeight" config:type="long">14850</config:config-item>
+      <config:config-item config:name="ViewAreaHeight" config:type="long">14868</config:config-item>
       <config:config-item config:name="ShowRedlineChanges" config:type="boolean">true</config:config-item>
       <config:config-item config:name="InBrowseMode" config:type="boolean">false</config:config-item>
       <config:config-item-map-indexed config:name="Views">
         <config:config-item-map-entry>
           <config:config-item config:name="ViewId" config:type="string">view2</config:config-item>
-          <config:config-item config:name="ViewLeft" config:type="long">6267</config:config-item>
-          <config:config-item config:name="ViewTop" config:type="long">315352</config:config-item>
+          <config:config-item config:name="ViewLeft" config:type="long">11305</config:config-item>
+          <config:config-item config:name="ViewTop" config:type="long">2748</config:config-item>
           <config:config-item config:name="VisibleLeft" config:type="long">0</config:config-item>
-          <config:config-item config:name="VisibleTop" config:type="long">315062</config:config-item>
+          <config:config-item config:name="VisibleTop" config:type="long">554337</config:config-item>
           <config:config-item config:name="VisibleRight" config:type="long">30122</config:config-item>
-          <config:config-item config:name="VisibleBottom" config:type="long">329911</config:config-item>
+          <config:config-item config:name="VisibleBottom" config:type="long">569203</config:config-item>
           <config:config-item config:name="ZoomType" config:type="short">0</config:config-item>
           <config:config-item config:name="ViewLayoutColumns" config:type="short">1</config:config-item>
           <config:config-item config:name="ViewLayoutBookMode" config:type="boolean">false</config:config-item>
           <config:config-item config:name="ZoomFactor" config:type="short">130</config:config-item>
-          <config:config-item config:name="IsSelectedFrame" config:type="boolean">true</config:config-item>
+          <config:config-item config:name="IsSelectedFrame" config:type="boolean">false</config:config-item>
           <config:config-item config:name="KeepRatio" config:type="boolean">false</config:config-item>
           <config:config-item config:name="AnchoredTextOverflowLegacy" config:type="boolean">false</config:config-item>
           <config:config-item config:name="LegacySingleLineFontwork" config:type="boolean">false</config:config-item>
@@ -1646,7 +2352,7 @@
       <config:config-item config:name="IgnoreTabsAndBlanksForLineCalculation" config:type="boolean">false</config:config-item>
       <config:config-item config:name="IgnoreHiddenCharsForLineCalculation" config:type="boolean">true</config:config-item>
       <config:config-item config:name="TabAtLeftIndentForParagraphsInList" config:type="boolean">false</config:config-item>
-      <config:config-item config:name="Rsid" config:type="int">11850036</config:config-item>
+      <config:config-item config:name="Rsid" config:type="int">14242141</config:config-item>
       <config:config-item config:name="RsidRoot" config:type="int">1709228</config:config-item>
       <config:config-item config:name="LoadReadonly" config:type="boolean">false</config:config-item>
       <config:config-item config:name="ClipAsCharacterAnchoredWriterFlyFrames" config:type="boolean">false</config:config-item>
@@ -1732,7 +2438,7 @@
   <office:styles>
     <style:default-style style:family="graphic">
       <style:graphic-properties svg:stroke-color="#3465a4" draw:fill-color="#729fcf" fo:wrap-option="no-wrap" draw:shadow-offset-x="0.1181in" draw:shadow-offset-y="0.1181in" draw:start-line-spacing-horizontal="0.1114in" draw:start-line-spacing-vertical="0.1114in" draw:end-line-spacing-horizontal="0.1114in" draw:end-line-spacing-vertical="0.1114in" style:writing-mode="lr-tb" style:flow-with-text="false"/>
-      <style:paragraph-properties style:text-autospace="ideograph-alpha" style:line-break="strict" loext:tab-stop-distance="0in" style:font-independent-line-spacing="false">
+      <style:paragraph-properties style:text-autospace="ideograph-alpha" style:line-break="strict" loext:tab-stop-distance="0in" style:writing-mode="lr-tb" style:font-independent-line-spacing="false">
         <style:tab-stops/>
       </style:paragraph-properties>
       <style:text-properties style:use-window-font-color="true" loext:opacity="0%" style:font-name="Liberation Serif" fo:font-size="12pt" fo:language="en" fo:country="US" style:letter-kerning="true" style:font-name-asian="NSimSun1" style:font-size-asian="10.5pt" style:language-asian="zh" style:country-asian="CN" style:font-name-complex="Arial1" style:font-size-complex="12pt" style:language-complex="hi" style:country-complex="IN"/>

</xml_diff>